<commit_message>
disc. REs coming along.
</commit_message>
<xml_diff>
--- a/LRW/Appellate Brief/Brief.docx
+++ b/LRW/Appellate Brief/Brief.docx
@@ -616,6 +616,7 @@
           <w:b/>
           <w:color w:val="auto"/>
           <w:szCs w:val="22"/>
+          <w:u w:val="none"/>
         </w:rPr>
         <w:id w:val="-1047216807"/>
         <w:docPartObj>
@@ -628,7 +629,6 @@
           <w:b w:val="0"/>
           <w:bCs/>
           <w:noProof/>
-          <w:u w:val="none"/>
         </w:rPr>
       </w:sdtEndPr>
       <w:sdtContent>
@@ -7244,335 +7244,327 @@
         <w:t xml:space="preserve"> v. Brigham Young Univ.</w:t>
       </w:r>
       <w:r>
-        <w:t>, No. 2:13-CV-00326-CW, 2015 WL 150250, at *5 (D. Utah Jan. 12, 2015)</w:t>
+        <w:t xml:space="preserve">, No. 2:13-CV-00326-CW, 2015 WL 150250, at *5 (D. Utah Jan. 12, 2015). </w:t>
+      </w:r>
+      <w:commentRangeStart w:id="27"/>
+      <w:r>
+        <w:t xml:space="preserve">The first </w:t>
+      </w:r>
+      <w:r>
+        <w:t>test requires a plaintiff</w:t>
+      </w:r>
+      <w:r>
+        <w:t xml:space="preserve"> prove: (1) that he was an </w:t>
+      </w:r>
+      <w:r>
+        <w:t>individual</w:t>
+      </w:r>
+      <w:r>
+        <w:t xml:space="preserve"> who had a disability within the meaning of the statute; (2) the employer had notice of his disability; (3) </w:t>
+      </w:r>
+      <w:r>
+        <w:t xml:space="preserve">with a reasonable accommodation he could perform essential functions of the position; and (4) that the employer refused to </w:t>
+      </w:r>
+      <w:r>
+        <w:t>make</w:t>
+      </w:r>
+      <w:r>
+        <w:t xml:space="preserve"> such accommodations. </w:t>
+      </w:r>
+      <w:r>
+        <w:rPr>
+          <w:i/>
+        </w:rPr>
+        <w:t>Spielman v. Blue Cross &amp; Blue Shield of Kansas</w:t>
+      </w:r>
+      <w:r>
+        <w:t xml:space="preserve">, Inc., 33 F. </w:t>
+      </w:r>
+      <w:proofErr w:type="spellStart"/>
+      <w:r>
+        <w:t>App'x</w:t>
+      </w:r>
+      <w:proofErr w:type="spellEnd"/>
+      <w:r>
+        <w:t xml:space="preserve"> 439, 443 (10th Cir. 2002)</w:t>
       </w:r>
       <w:r>
         <w:t xml:space="preserve">. </w:t>
       </w:r>
-      <w:commentRangeStart w:id="27"/>
-      <w:r>
-        <w:t xml:space="preserve">The first </w:t>
-      </w:r>
-      <w:r>
-        <w:t>test requires a plaintiff</w:t>
-      </w:r>
-      <w:r>
-        <w:t xml:space="preserve"> prove: (1) that he was an </w:t>
-      </w:r>
-      <w:r>
-        <w:t>individual</w:t>
-      </w:r>
-      <w:r>
-        <w:t xml:space="preserve"> who had a disability within the meaning of the statute; (2) the employer had notice of his disability; (3) </w:t>
-      </w:r>
-      <w:r>
-        <w:t xml:space="preserve">with a reasonable accommodation he could perform essential functions of the position; and (4) that the employer refused to </w:t>
-      </w:r>
-      <w:r>
-        <w:t>make</w:t>
-      </w:r>
-      <w:r>
-        <w:t xml:space="preserve"> such accommodations. </w:t>
-      </w:r>
-      <w:r>
-        <w:rPr>
-          <w:i/>
-        </w:rPr>
-        <w:t>Spielman v. Blue Cross &amp; Blue Shield of Kansas</w:t>
-      </w:r>
-      <w:r>
-        <w:t xml:space="preserve">, Inc., 33 F. </w:t>
+      <w:r>
+        <w:t xml:space="preserve">Under the </w:t>
+      </w:r>
+      <w:r>
+        <w:t>second test</w:t>
+      </w:r>
+      <w:r>
+        <w:t>, a plaintiff must show: (1) he is a</w:t>
+      </w:r>
+      <w:r>
+        <w:t xml:space="preserve"> </w:t>
+      </w:r>
+      <w:r>
+        <w:t>qualified individual with a disability, (2) the employer</w:t>
+      </w:r>
+      <w:r>
+        <w:t xml:space="preserve"> was aware of her disability; and (3) the employer failed to reasonably accommodate the disability. </w:t>
+      </w:r>
+      <w:r>
+        <w:rPr>
+          <w:rStyle w:val="Emphasis"/>
+          <w:rFonts w:cs="Times New Roman"/>
+          <w:szCs w:val="24"/>
+        </w:rPr>
+        <w:t xml:space="preserve">Allen v. </w:t>
       </w:r>
       <w:proofErr w:type="spellStart"/>
       <w:r>
-        <w:t>App'x</w:t>
+        <w:rPr>
+          <w:rStyle w:val="Emphasis"/>
+          <w:rFonts w:cs="Times New Roman"/>
+          <w:szCs w:val="24"/>
+        </w:rPr>
+        <w:t>SouthCrest</w:t>
       </w:r>
       <w:proofErr w:type="spellEnd"/>
       <w:r>
-        <w:t xml:space="preserve"> 439, 443 (10th Cir. 2002)</w:t>
+        <w:rPr>
+          <w:rStyle w:val="Emphasis"/>
+          <w:rFonts w:cs="Times New Roman"/>
+          <w:szCs w:val="24"/>
+        </w:rPr>
+        <w:t xml:space="preserve"> Hosp.</w:t>
+      </w:r>
+      <w:r>
+        <w:rPr>
+          <w:rStyle w:val="Emphasis"/>
+          <w:rFonts w:cs="Times New Roman"/>
+          <w:i w:val="0"/>
+          <w:szCs w:val="24"/>
+        </w:rPr>
+        <w:t>,</w:t>
+      </w:r>
+      <w:r>
+        <w:rPr>
+          <w:rFonts w:cs="Times New Roman"/>
+          <w:szCs w:val="24"/>
+        </w:rPr>
+        <w:t> 455 Fed. Appx. 827, 834 (10th Cir.</w:t>
+      </w:r>
+      <w:r>
+        <w:rPr>
+          <w:rFonts w:cs="Times New Roman"/>
+          <w:szCs w:val="24"/>
+        </w:rPr>
+        <w:t xml:space="preserve"> </w:t>
+      </w:r>
+      <w:r>
+        <w:rPr>
+          <w:rFonts w:cs="Times New Roman"/>
+          <w:szCs w:val="24"/>
+        </w:rPr>
+        <w:t>2011)</w:t>
+      </w:r>
+      <w:r>
+        <w:rPr>
+          <w:rFonts w:cs="Times New Roman"/>
+          <w:szCs w:val="24"/>
+        </w:rPr>
+        <w:t>.</w:t>
+      </w:r>
+      <w:r>
+        <w:rPr>
+          <w:rFonts w:cs="Times New Roman"/>
+          <w:szCs w:val="24"/>
+        </w:rPr>
+        <w:t xml:space="preserve"> </w:t>
+      </w:r>
+      <w:commentRangeEnd w:id="27"/>
+      <w:r>
+        <w:rPr>
+          <w:rStyle w:val="CommentReference"/>
+        </w:rPr>
+        <w:commentReference w:id="27"/>
+      </w:r>
+    </w:p>
+    <w:p>
+      <w:r>
+        <w:rPr>
+          <w:rFonts w:cs="Times New Roman"/>
+          <w:szCs w:val="24"/>
+        </w:rPr>
+        <w:t xml:space="preserve">A third test </w:t>
+      </w:r>
+      <w:r>
+        <w:rPr>
+          <w:rFonts w:cs="Times New Roman"/>
+          <w:szCs w:val="24"/>
+        </w:rPr>
+        <w:t>requires</w:t>
+      </w:r>
+      <w:r>
+        <w:rPr>
+          <w:rFonts w:cs="Times New Roman"/>
+          <w:szCs w:val="24"/>
+        </w:rPr>
+        <w:t xml:space="preserve"> that plaintiff show: (1) she is disabled; (2) she is otherwise qualified; and (3</w:t>
+      </w:r>
+      <w:r>
+        <w:rPr>
+          <w:rFonts w:cs="Times New Roman"/>
+          <w:szCs w:val="24"/>
+        </w:rPr>
+        <w:t>)</w:t>
+      </w:r>
+      <w:r>
+        <w:rPr>
+          <w:rFonts w:cs="Times New Roman"/>
+          <w:szCs w:val="24"/>
+        </w:rPr>
+        <w:t xml:space="preserve"> she requested a plausibly reasonable accommodation. </w:t>
+      </w:r>
+      <w:r>
+        <w:rPr>
+          <w:rFonts w:cs="Times New Roman"/>
+          <w:i/>
+          <w:szCs w:val="24"/>
+        </w:rPr>
+        <w:t xml:space="preserve">Punt v. Kelly </w:t>
+      </w:r>
+      <w:proofErr w:type="spellStart"/>
+      <w:r>
+        <w:rPr>
+          <w:rFonts w:cs="Times New Roman"/>
+          <w:i/>
+          <w:szCs w:val="24"/>
+        </w:rPr>
+        <w:t>Servs</w:t>
+      </w:r>
+      <w:proofErr w:type="spellEnd"/>
+      <w:r>
+        <w:rPr>
+          <w:rFonts w:cs="Times New Roman"/>
+          <w:i/>
+          <w:szCs w:val="24"/>
+        </w:rPr>
+        <w:t>.</w:t>
+      </w:r>
+      <w:r>
+        <w:rPr>
+          <w:rFonts w:cs="Times New Roman"/>
+          <w:szCs w:val="24"/>
+        </w:rPr>
+        <w:t>, 862 F.3d 1040, 1050 (10th Cir. 2017)</w:t>
+      </w:r>
+      <w:r>
+        <w:rPr>
+          <w:rFonts w:cs="Times New Roman"/>
+          <w:szCs w:val="24"/>
+        </w:rPr>
+        <w:t xml:space="preserve">; </w:t>
+      </w:r>
+      <w:r>
+        <w:rPr>
+          <w:rFonts w:cs="Times New Roman"/>
+          <w:i/>
+          <w:szCs w:val="24"/>
+        </w:rPr>
+        <w:t>Sanchez v. Vilsack</w:t>
+      </w:r>
+      <w:r>
+        <w:rPr>
+          <w:rFonts w:cs="Times New Roman"/>
+          <w:szCs w:val="24"/>
+        </w:rPr>
+        <w:t>, 695 F.3d 1174, 1176 (10th Cir. 2012)</w:t>
+      </w:r>
+      <w:r>
+        <w:rPr>
+          <w:rFonts w:cs="Times New Roman"/>
+          <w:szCs w:val="24"/>
+        </w:rPr>
+        <w:t>.</w:t>
+      </w:r>
+      <w:r>
+        <w:rPr>
+          <w:rFonts w:cs="Times New Roman"/>
+          <w:szCs w:val="24"/>
+        </w:rPr>
+        <w:t xml:space="preserve"> </w:t>
+      </w:r>
+      <w:r>
+        <w:rPr>
+          <w:rFonts w:cs="Times New Roman"/>
+          <w:szCs w:val="24"/>
+        </w:rPr>
+        <w:t>Once a</w:t>
+      </w:r>
+      <w:r>
+        <w:rPr>
+          <w:rFonts w:cs="Times New Roman"/>
+          <w:szCs w:val="24"/>
+        </w:rPr>
+        <w:t xml:space="preserve"> plaintiff establishes a prima facie case under the third test</w:t>
+      </w:r>
+      <w:r>
+        <w:rPr>
+          <w:rFonts w:cs="Times New Roman"/>
+          <w:szCs w:val="24"/>
+        </w:rPr>
+        <w:t xml:space="preserve">, the burden </w:t>
+      </w:r>
+      <w:r>
+        <w:rPr>
+          <w:rFonts w:cs="Times New Roman"/>
+          <w:szCs w:val="24"/>
+        </w:rPr>
+        <w:t>shifts</w:t>
+      </w:r>
+      <w:r>
+        <w:rPr>
+          <w:rFonts w:cs="Times New Roman"/>
+          <w:szCs w:val="24"/>
+        </w:rPr>
+        <w:t xml:space="preserve"> to the defendant to rebut one or elements of the </w:t>
+      </w:r>
+      <w:r>
+        <w:rPr>
+          <w:rFonts w:cs="Times New Roman"/>
+          <w:szCs w:val="24"/>
+        </w:rPr>
+        <w:t>case or</w:t>
+      </w:r>
+      <w:r>
+        <w:rPr>
+          <w:rFonts w:cs="Times New Roman"/>
+          <w:szCs w:val="24"/>
+        </w:rPr>
+        <w:t xml:space="preserve"> </w:t>
+      </w:r>
+      <w:r>
+        <w:rPr>
+          <w:rFonts w:cs="Times New Roman"/>
+          <w:szCs w:val="24"/>
+        </w:rPr>
+        <w:t xml:space="preserve">establish an affirmative defense such as undue hardship. </w:t>
+      </w:r>
+      <w:r>
+        <w:rPr>
+          <w:i/>
+        </w:rPr>
+        <w:t>Punt</w:t>
+      </w:r>
+      <w:r>
+        <w:t xml:space="preserve">, 862 F.3d </w:t>
+      </w:r>
+      <w:r>
+        <w:t>at</w:t>
+      </w:r>
+      <w:r>
+        <w:t xml:space="preserve"> 1050</w:t>
       </w:r>
       <w:r>
         <w:t xml:space="preserve">. </w:t>
-      </w:r>
-      <w:r>
-        <w:t xml:space="preserve">Under the </w:t>
-      </w:r>
-      <w:r>
-        <w:t>second test</w:t>
-      </w:r>
-      <w:r>
-        <w:t>, a plaintiff must show: (1) he is a</w:t>
-      </w:r>
-      <w:r>
-        <w:t xml:space="preserve"> </w:t>
-      </w:r>
-      <w:r>
-        <w:t>qualified individual with a disability, (2) the employer</w:t>
-      </w:r>
-      <w:r>
-        <w:t xml:space="preserve"> was aware of her disability; and (3) the employer failed to reasonably accommodate the disability. </w:t>
-      </w:r>
-      <w:r>
-        <w:rPr>
-          <w:rStyle w:val="Emphasis"/>
-          <w:rFonts w:cs="Times New Roman"/>
-          <w:szCs w:val="24"/>
-        </w:rPr>
-        <w:t xml:space="preserve">Allen v. </w:t>
-      </w:r>
-      <w:proofErr w:type="spellStart"/>
-      <w:r>
-        <w:rPr>
-          <w:rStyle w:val="Emphasis"/>
-          <w:rFonts w:cs="Times New Roman"/>
-          <w:szCs w:val="24"/>
-        </w:rPr>
-        <w:t>SouthCrest</w:t>
-      </w:r>
-      <w:proofErr w:type="spellEnd"/>
-      <w:r>
-        <w:rPr>
-          <w:rStyle w:val="Emphasis"/>
-          <w:rFonts w:cs="Times New Roman"/>
-          <w:szCs w:val="24"/>
-        </w:rPr>
-        <w:t xml:space="preserve"> Hosp.</w:t>
-      </w:r>
-      <w:r>
-        <w:rPr>
-          <w:rStyle w:val="Emphasis"/>
-          <w:rFonts w:cs="Times New Roman"/>
-          <w:i w:val="0"/>
-          <w:szCs w:val="24"/>
-        </w:rPr>
-        <w:t>,</w:t>
-      </w:r>
-      <w:r>
-        <w:rPr>
-          <w:rFonts w:cs="Times New Roman"/>
-          <w:szCs w:val="24"/>
-        </w:rPr>
-        <w:t> 455 Fed. Appx. 827, 834 (10th Cir.</w:t>
-      </w:r>
-      <w:r>
-        <w:rPr>
-          <w:rFonts w:cs="Times New Roman"/>
-          <w:szCs w:val="24"/>
-        </w:rPr>
-        <w:t xml:space="preserve"> </w:t>
-      </w:r>
-      <w:r>
-        <w:rPr>
-          <w:rFonts w:cs="Times New Roman"/>
-          <w:szCs w:val="24"/>
-        </w:rPr>
-        <w:t>2011)</w:t>
-      </w:r>
-      <w:r>
-        <w:rPr>
-          <w:rFonts w:cs="Times New Roman"/>
-          <w:szCs w:val="24"/>
-        </w:rPr>
-        <w:t>.</w:t>
-      </w:r>
-      <w:r>
-        <w:rPr>
-          <w:rFonts w:cs="Times New Roman"/>
-          <w:szCs w:val="24"/>
-        </w:rPr>
-        <w:t xml:space="preserve"> </w:t>
-      </w:r>
-      <w:commentRangeEnd w:id="27"/>
-      <w:r>
-        <w:rPr>
-          <w:rStyle w:val="CommentReference"/>
-        </w:rPr>
-        <w:commentReference w:id="27"/>
-      </w:r>
-    </w:p>
-    <w:p>
-      <w:r>
-        <w:rPr>
-          <w:rFonts w:cs="Times New Roman"/>
-          <w:szCs w:val="24"/>
-        </w:rPr>
-        <w:t xml:space="preserve">A third test </w:t>
-      </w:r>
-      <w:r>
-        <w:rPr>
-          <w:rFonts w:cs="Times New Roman"/>
-          <w:szCs w:val="24"/>
-        </w:rPr>
-        <w:t>requires</w:t>
-      </w:r>
-      <w:r>
-        <w:rPr>
-          <w:rFonts w:cs="Times New Roman"/>
-          <w:szCs w:val="24"/>
-        </w:rPr>
-        <w:t xml:space="preserve"> that plaintiff show: (1) she is disabled; (2) she is otherwise qualified; and (3</w:t>
-      </w:r>
-      <w:r>
-        <w:rPr>
-          <w:rFonts w:cs="Times New Roman"/>
-          <w:szCs w:val="24"/>
-        </w:rPr>
-        <w:t>)</w:t>
-      </w:r>
-      <w:r>
-        <w:rPr>
-          <w:rFonts w:cs="Times New Roman"/>
-          <w:szCs w:val="24"/>
-        </w:rPr>
-        <w:t xml:space="preserve"> she requested a plausibly reasonable accommodation. </w:t>
-      </w:r>
-      <w:r>
-        <w:rPr>
-          <w:rFonts w:cs="Times New Roman"/>
-          <w:i/>
-          <w:szCs w:val="24"/>
-        </w:rPr>
-        <w:t xml:space="preserve">Punt v. Kelly </w:t>
-      </w:r>
-      <w:proofErr w:type="spellStart"/>
-      <w:r>
-        <w:rPr>
-          <w:rFonts w:cs="Times New Roman"/>
-          <w:i/>
-          <w:szCs w:val="24"/>
-        </w:rPr>
-        <w:t>Servs</w:t>
-      </w:r>
-      <w:proofErr w:type="spellEnd"/>
-      <w:r>
-        <w:rPr>
-          <w:rFonts w:cs="Times New Roman"/>
-          <w:i/>
-          <w:szCs w:val="24"/>
-        </w:rPr>
-        <w:t>.</w:t>
-      </w:r>
-      <w:r>
-        <w:rPr>
-          <w:rFonts w:cs="Times New Roman"/>
-          <w:szCs w:val="24"/>
-        </w:rPr>
-        <w:t>, 862 F.3d 1040, 1050 (10th Cir. 2017)</w:t>
-      </w:r>
-      <w:r>
-        <w:rPr>
-          <w:rFonts w:cs="Times New Roman"/>
-          <w:szCs w:val="24"/>
-        </w:rPr>
-        <w:t xml:space="preserve">; </w:t>
-      </w:r>
-      <w:r>
-        <w:rPr>
-          <w:rFonts w:cs="Times New Roman"/>
-          <w:i/>
-          <w:szCs w:val="24"/>
-        </w:rPr>
-        <w:t>Sanchez v. Vilsack</w:t>
-      </w:r>
-      <w:r>
-        <w:rPr>
-          <w:rFonts w:cs="Times New Roman"/>
-          <w:szCs w:val="24"/>
-        </w:rPr>
-        <w:t>, 695 F.3d 1174, 1176 (10th Cir. 2012)</w:t>
-      </w:r>
-      <w:r>
-        <w:rPr>
-          <w:rFonts w:cs="Times New Roman"/>
-          <w:szCs w:val="24"/>
-        </w:rPr>
-        <w:t>.</w:t>
-      </w:r>
-      <w:r>
-        <w:rPr>
-          <w:rFonts w:cs="Times New Roman"/>
-          <w:szCs w:val="24"/>
-        </w:rPr>
-        <w:t xml:space="preserve"> </w:t>
-      </w:r>
-      <w:r>
-        <w:rPr>
-          <w:rFonts w:cs="Times New Roman"/>
-          <w:szCs w:val="24"/>
-        </w:rPr>
-        <w:t>Once a</w:t>
-      </w:r>
-      <w:r>
-        <w:rPr>
-          <w:rFonts w:cs="Times New Roman"/>
-          <w:szCs w:val="24"/>
-        </w:rPr>
-        <w:t xml:space="preserve"> plaintiff establishes a prima facie case under the third test</w:t>
-      </w:r>
-      <w:r>
-        <w:rPr>
-          <w:rFonts w:cs="Times New Roman"/>
-          <w:szCs w:val="24"/>
-        </w:rPr>
-        <w:t xml:space="preserve">, the burden </w:t>
-      </w:r>
-      <w:r>
-        <w:rPr>
-          <w:rFonts w:cs="Times New Roman"/>
-          <w:szCs w:val="24"/>
-        </w:rPr>
-        <w:t>shifts</w:t>
-      </w:r>
-      <w:r>
-        <w:rPr>
-          <w:rFonts w:cs="Times New Roman"/>
-          <w:szCs w:val="24"/>
-        </w:rPr>
-        <w:t xml:space="preserve"> to the defendant to rebut one or elements of the </w:t>
-      </w:r>
-      <w:r>
-        <w:rPr>
-          <w:rFonts w:cs="Times New Roman"/>
-          <w:szCs w:val="24"/>
-        </w:rPr>
-        <w:t>case or</w:t>
-      </w:r>
-      <w:bookmarkStart w:id="28" w:name="_GoBack"/>
-      <w:bookmarkEnd w:id="28"/>
-      <w:r>
-        <w:rPr>
-          <w:rFonts w:cs="Times New Roman"/>
-          <w:szCs w:val="24"/>
-        </w:rPr>
-        <w:t xml:space="preserve"> </w:t>
-      </w:r>
-      <w:r>
-        <w:rPr>
-          <w:rFonts w:cs="Times New Roman"/>
-          <w:szCs w:val="24"/>
-        </w:rPr>
-        <w:t xml:space="preserve">establish an affirmative defense such as undue hardship. </w:t>
-      </w:r>
-      <w:r>
-        <w:rPr>
-          <w:i/>
-        </w:rPr>
-        <w:t>Punt</w:t>
-      </w:r>
-      <w:r>
-        <w:t xml:space="preserve">, 862 F.3d </w:t>
-      </w:r>
-      <w:r>
-        <w:t>at</w:t>
-      </w:r>
-      <w:r>
-        <w:t xml:space="preserve"> 1050</w:t>
-      </w:r>
-      <w:r>
-        <w:t>.</w:t>
-      </w:r>
-      <w:r>
-        <w:t xml:space="preserve"> </w:t>
       </w:r>
       <w:r>
         <w:t xml:space="preserve">Failure to accommodate does not require discriminatory intent. </w:t>
@@ -7625,7 +7617,7 @@
         <w:spacing w:line="240" w:lineRule="auto"/>
         <w:ind w:left="1440" w:hanging="720"/>
       </w:pPr>
-      <w:commentRangeStart w:id="29"/>
+      <w:commentRangeStart w:id="28"/>
       <w:r>
         <w:t xml:space="preserve">Mr. Hernandez </w:t>
       </w:r>
@@ -7636,7 +7628,7 @@
         <w:t>s Disabled Because Nor</w:t>
       </w:r>
       <w:r>
-        <w:t xml:space="preserve">mal Cell Growth, Seeing, Concentrating, Working, and Interacting </w:t>
+        <w:t xml:space="preserve">mal Cell Growth, Seeing, Concentrating, and Interacting </w:t>
       </w:r>
       <w:r>
         <w:t>with</w:t>
@@ -7654,9 +7646,26 @@
         <w:t xml:space="preserve">hat Are Impaired by Cancer, and SSS Had Knowledge </w:t>
       </w:r>
       <w:r>
-        <w:t xml:space="preserve">of These Impairments. </w:t>
-      </w:r>
-      <w:commentRangeEnd w:id="29"/>
+        <w:t>of These Impairments</w:t>
+      </w:r>
+      <w:r>
+        <w:t xml:space="preserve"> </w:t>
+      </w:r>
+      <w:proofErr w:type="gramStart"/>
+      <w:r>
+        <w:t>As</w:t>
+      </w:r>
+      <w:proofErr w:type="gramEnd"/>
+      <w:r>
+        <w:t xml:space="preserve"> He Told His Supervisor </w:t>
+      </w:r>
+      <w:r>
+        <w:t>About Them and His Potential Diagnosis</w:t>
+      </w:r>
+      <w:r>
+        <w:t xml:space="preserve">. </w:t>
+      </w:r>
+      <w:commentRangeEnd w:id="28"/>
       <w:r>
         <w:rPr>
           <w:rStyle w:val="CommentReference"/>
@@ -7664,7 +7673,7 @@
           <w:color w:val="auto"/>
           <w:u w:val="none"/>
         </w:rPr>
-        <w:commentReference w:id="29"/>
+        <w:commentReference w:id="28"/>
       </w:r>
       <w:r>
         <w:br/>
@@ -7708,19 +7717,7 @@
         <w:t>29 C.F.R. § 1630.2</w:t>
       </w:r>
       <w:r>
-        <w:fldChar w:fldCharType="begin"/>
-      </w:r>
-      <w:r>
-        <w:instrText xml:space="preserve"> TA \l "</w:instrText>
-      </w:r>
-      <w:r>
-        <w:instrText>42 U.S.C. §12102(1)(A)</w:instrText>
-      </w:r>
-      <w:r>
-        <w:instrText xml:space="preserve">" \s "42 U.S.C. §12102(1)(A)" \c 2 </w:instrText>
-      </w:r>
-      <w:r>
-        <w:fldChar w:fldCharType="end"/>
+        <w:t>(h)(1)</w:t>
       </w:r>
       <w:r>
         <w:t>.</w:t>
@@ -7729,11 +7726,11 @@
         <w:t xml:space="preserve"> </w:t>
       </w:r>
       <w:r>
-        <w:t xml:space="preserve">In bringing a prima </w:t>
+        <w:t xml:space="preserve">In bringing a </w:t>
       </w:r>
       <w:r>
         <w:lastRenderedPageBreak/>
-        <w:t xml:space="preserve">facie case, </w:t>
+        <w:t xml:space="preserve">prima facie case, </w:t>
       </w:r>
       <w:r>
         <w:t>employees</w:t>
@@ -7782,21 +7779,7 @@
           <w:rFonts w:cs="Times New Roman"/>
           <w:szCs w:val="24"/>
         </w:rPr>
-        <w:t> 527 U.S. 555, 565 (1999)</w:t>
-      </w:r>
-      <w:r>
-        <w:rPr>
-          <w:rFonts w:cs="Times New Roman"/>
-          <w:szCs w:val="24"/>
-        </w:rPr>
-        <w:t>.</w:t>
-      </w:r>
-      <w:r>
-        <w:rPr>
-          <w:rFonts w:cs="Times New Roman"/>
-          <w:szCs w:val="24"/>
-        </w:rPr>
-        <w:t xml:space="preserve"> </w:t>
+        <w:t xml:space="preserve"> 527 U.S. 555, 565 (1999). </w:t>
       </w:r>
       <w:r>
         <w:rPr>
@@ -7921,10 +7904,7 @@
         <w:t>Sanchez v. Vilsack</w:t>
       </w:r>
       <w:r>
-        <w:t>, 695 F.3d 1174, 1179 (10th Cir. 2012)</w:t>
-      </w:r>
-      <w:r>
-        <w:t xml:space="preserve">, plaintiff’s field of vision had been reduced by half after an </w:t>
+        <w:t xml:space="preserve">, 695 F.3d 1174, 1179 (10th Cir. 2012), plaintiff’s field of vision had been reduced by half after an </w:t>
       </w:r>
       <w:r>
         <w:t>accident and</w:t>
@@ -7969,16 +7949,313 @@
         <w:t xml:space="preserve">impair is ability to see. </w:t>
       </w:r>
       <w:r>
-        <w:t>695 F.3d</w:t>
-      </w:r>
-      <w:r>
-        <w:t xml:space="preserve"> at 1179. </w:t>
+        <w:t xml:space="preserve">695 F.3d at 1179. </w:t>
+      </w:r>
+    </w:p>
+    <w:p>
+      <w:r>
+        <w:t>Told them he</w:t>
+      </w:r>
+      <w:r>
+        <w:t xml:space="preserve"> might have</w:t>
+      </w:r>
+      <w:bookmarkStart w:id="29" w:name="_GoBack"/>
+      <w:bookmarkEnd w:id="29"/>
+      <w:r>
+        <w:t xml:space="preserve"> cancer, they didn’t know till the suit. </w:t>
       </w:r>
     </w:p>
     <w:p>
       <w:r>
         <w:t xml:space="preserve"> </w:t>
       </w:r>
+    </w:p>
+    <w:p>
+      <w:pPr>
+        <w:pStyle w:val="Heading3"/>
+        <w:numPr>
+          <w:ilvl w:val="0"/>
+          <w:numId w:val="11"/>
+        </w:numPr>
+        <w:spacing w:line="240" w:lineRule="auto"/>
+        <w:ind w:left="1440" w:hanging="720"/>
+      </w:pPr>
+      <w:r>
+        <w:t xml:space="preserve">Mr. Hernandez is a Qualified Individual Under the ADA </w:t>
+      </w:r>
+      <w:r>
+        <w:t xml:space="preserve">Because </w:t>
+      </w:r>
+      <w:r>
+        <w:t>with</w:t>
+      </w:r>
+      <w:r>
+        <w:t xml:space="preserve"> a Modified Work Schedule He Would Have Been Able to Complete His Project </w:t>
+      </w:r>
+      <w:r>
+        <w:t>on</w:t>
+      </w:r>
+      <w:r>
+        <w:t xml:space="preserve"> Time.</w:t>
+      </w:r>
+      <w:r>
+        <w:br/>
+      </w:r>
+    </w:p>
+    <w:p>
+      <w:pPr>
+        <w:pStyle w:val="NormalWeb"/>
+        <w:spacing w:before="0" w:beforeAutospacing="0" w:after="0" w:afterAutospacing="0" w:line="480" w:lineRule="auto"/>
+        <w:ind w:firstLine="720"/>
+        <w:rPr>
+          <w:rFonts w:ascii="Arial" w:hAnsi="Arial" w:cs="Arial"/>
+          <w:color w:val="000000"/>
+        </w:rPr>
+      </w:pPr>
+      <w:r>
+        <w:t>Qualified individuals are those who, with or without reasonable accommodation, can perform the essential functions of the employment position held</w:t>
+      </w:r>
+      <w:r>
+        <w:t xml:space="preserve"> or desired</w:t>
+      </w:r>
+      <w:r>
+        <w:t xml:space="preserve">. </w:t>
+      </w:r>
+      <w:commentRangeStart w:id="30"/>
+      <w:r>
+        <w:t>42 U.S.C. § 12111(8)</w:t>
+      </w:r>
+      <w:r>
+        <w:fldChar w:fldCharType="begin"/>
+      </w:r>
+      <w:r>
+        <w:instrText xml:space="preserve"> TA \l "</w:instrText>
+      </w:r>
+      <w:r>
+        <w:instrText>42 U.S.C. § 12111(8)</w:instrText>
+      </w:r>
+      <w:r>
+        <w:instrText xml:space="preserve">" \s "42 U.S.C. § 12111(8)" \c 2 </w:instrText>
+      </w:r>
+      <w:r>
+        <w:fldChar w:fldCharType="end"/>
+      </w:r>
+      <w:r>
+        <w:t xml:space="preserve">. </w:t>
+      </w:r>
+      <w:commentRangeEnd w:id="30"/>
+      <w:r>
+        <w:rPr>
+          <w:rStyle w:val="CommentReference"/>
+          <w:rFonts w:eastAsiaTheme="minorHAnsi" w:cstheme="minorBidi"/>
+        </w:rPr>
+        <w:commentReference w:id="30"/>
+      </w:r>
+      <w:r>
+        <w:t xml:space="preserve">The </w:t>
+      </w:r>
+      <w:r>
+        <w:t xml:space="preserve">Court has used a </w:t>
+      </w:r>
+      <w:r>
+        <w:t>two-part</w:t>
+      </w:r>
+      <w:r>
+        <w:t xml:space="preserve"> analysis </w:t>
+      </w:r>
+      <w:r>
+        <w:t xml:space="preserve">to determine whether a person is qualified under the ADA. </w:t>
+      </w:r>
+      <w:r>
+        <w:rPr>
+          <w:i/>
+          <w:color w:val="000000"/>
+        </w:rPr>
+        <w:t>Davidson v. Am. Online, Inc.</w:t>
+      </w:r>
+      <w:r>
+        <w:rPr>
+          <w:color w:val="000000"/>
+        </w:rPr>
+        <w:t>, 337 F.3d 1179, 1190 (10th Cir. 2003)</w:t>
+      </w:r>
+      <w:r>
+        <w:rPr>
+          <w:color w:val="000000"/>
+        </w:rPr>
+        <w:t xml:space="preserve"> (</w:t>
+      </w:r>
+      <w:r>
+        <w:rPr>
+          <w:color w:val="000000"/>
+        </w:rPr>
+        <w:t>parenthetical)</w:t>
+      </w:r>
+      <w:r>
+        <w:rPr>
+          <w:color w:val="000000"/>
+        </w:rPr>
+        <w:t xml:space="preserve">; </w:t>
+      </w:r>
+      <w:r>
+        <w:rPr>
+          <w:i/>
+          <w:color w:val="000000"/>
+        </w:rPr>
+        <w:t>Aldrich v. Boeing Co.</w:t>
+      </w:r>
+      <w:r>
+        <w:rPr>
+          <w:color w:val="000000"/>
+        </w:rPr>
+        <w:t>, 146 F.3d 1265, 1271 (10th Cir. 1998)</w:t>
+      </w:r>
+      <w:r>
+        <w:rPr>
+          <w:color w:val="000000"/>
+        </w:rPr>
+        <w:t>.</w:t>
+      </w:r>
+      <w:r>
+        <w:rPr>
+          <w:color w:val="000000"/>
+        </w:rPr>
+        <w:t xml:space="preserve"> First the court determines whether the individual can </w:t>
+      </w:r>
+      <w:r>
+        <w:rPr>
+          <w:color w:val="000000"/>
+        </w:rPr>
+        <w:t>perform</w:t>
+      </w:r>
+      <w:r>
+        <w:rPr>
+          <w:color w:val="000000"/>
+        </w:rPr>
+        <w:t xml:space="preserve"> the essential function of the job. </w:t>
+      </w:r>
+      <w:r>
+        <w:rPr>
+          <w:i/>
+          <w:color w:val="000000"/>
+        </w:rPr>
+        <w:t>Davidson</w:t>
+      </w:r>
+      <w:r>
+        <w:rPr>
+          <w:color w:val="000000"/>
+        </w:rPr>
+        <w:t xml:space="preserve">, 337 F.3d at 1190. </w:t>
+      </w:r>
+      <w:r>
+        <w:rPr>
+          <w:color w:val="000000"/>
+        </w:rPr>
+        <w:t xml:space="preserve">An </w:t>
+      </w:r>
+      <w:r>
+        <w:rPr>
+          <w:color w:val="000000"/>
+        </w:rPr>
+        <w:t xml:space="preserve">essential function is a fundamental duty of the employment position. </w:t>
+      </w:r>
+      <w:r>
+        <w:rPr>
+          <w:color w:val="000000"/>
+        </w:rPr>
+        <w:t>29 CFR. § 1630.2(n)(1).</w:t>
+      </w:r>
+      <w:r>
+        <w:rPr>
+          <w:i/>
+          <w:color w:val="000000"/>
+        </w:rPr>
+        <w:t xml:space="preserve"> </w:t>
+      </w:r>
+      <w:r>
+        <w:rPr>
+          <w:color w:val="000000"/>
+        </w:rPr>
+        <w:t xml:space="preserve">Second, if the court </w:t>
+      </w:r>
+      <w:r>
+        <w:rPr>
+          <w:color w:val="000000"/>
+        </w:rPr>
+        <w:t>concludes</w:t>
+      </w:r>
+      <w:r>
+        <w:rPr>
+          <w:color w:val="000000"/>
+        </w:rPr>
+        <w:t xml:space="preserve"> that the individual is unable to perform the essential functions of the position, </w:t>
+      </w:r>
+      <w:r>
+        <w:rPr>
+          <w:color w:val="000000"/>
+        </w:rPr>
+        <w:t xml:space="preserve">it must determine whether any reasonable accommodation by the </w:t>
+      </w:r>
+      <w:r>
+        <w:rPr>
+          <w:color w:val="000000"/>
+        </w:rPr>
+        <w:lastRenderedPageBreak/>
+        <w:t xml:space="preserve">employer would allow the employee to perform those functions. </w:t>
+      </w:r>
+      <w:r>
+        <w:rPr>
+          <w:i/>
+          <w:color w:val="000000"/>
+        </w:rPr>
+        <w:t>Davidson</w:t>
+      </w:r>
+      <w:r>
+        <w:rPr>
+          <w:color w:val="000000"/>
+        </w:rPr>
+        <w:t>, 337 F.3d at 1190</w:t>
+      </w:r>
+      <w:r>
+        <w:rPr>
+          <w:color w:val="000000"/>
+        </w:rPr>
+        <w:t xml:space="preserve">; </w:t>
+      </w:r>
+      <w:proofErr w:type="spellStart"/>
+      <w:r>
+        <w:rPr>
+          <w:i/>
+          <w:color w:val="000000"/>
+        </w:rPr>
+        <w:t>Hennagir</w:t>
+      </w:r>
+      <w:proofErr w:type="spellEnd"/>
+      <w:r>
+        <w:rPr>
+          <w:i/>
+          <w:color w:val="000000"/>
+        </w:rPr>
+        <w:t xml:space="preserve"> v. Utah Dep't of Corr.</w:t>
+      </w:r>
+      <w:r>
+        <w:rPr>
+          <w:color w:val="000000"/>
+        </w:rPr>
+        <w:t>, 587 F.3d 1255, 1264 (10th Cir. 2009)</w:t>
+      </w:r>
+      <w:r>
+        <w:rPr>
+          <w:color w:val="000000"/>
+        </w:rPr>
+        <w:t>.</w:t>
+      </w:r>
+    </w:p>
+    <w:p/>
+    <w:p>
+      <w:pPr>
+        <w:ind w:firstLine="0"/>
+      </w:pPr>
     </w:p>
     <w:p>
       <w:pPr>
@@ -7989,39 +8266,760 @@
         </w:numPr>
         <w:ind w:left="1440" w:hanging="720"/>
       </w:pPr>
-      <w:bookmarkStart w:id="30" w:name="_Toc509156591"/>
-      <w:r>
-        <w:t>Is Qualified</w:t>
-      </w:r>
-      <w:bookmarkEnd w:id="30"/>
-    </w:p>
-    <w:p>
-      <w:r>
-        <w:t>Qualified individuals are those who, with or without reasonable accommodation, can perform the essential functions of the employment position held. 42 U.S.C. § 12111(8)</w:t>
-      </w:r>
-      <w:r>
-        <w:fldChar w:fldCharType="begin"/>
-      </w:r>
-      <w:r>
-        <w:instrText xml:space="preserve"> TA \l "</w:instrText>
-      </w:r>
-      <w:r>
-        <w:instrText>42 U.S.C. § 12111(8)</w:instrText>
-      </w:r>
-      <w:r>
-        <w:instrText xml:space="preserve">" \s "42 U.S.C. § 12111(8)" \c 2 </w:instrText>
-      </w:r>
-      <w:r>
-        <w:fldChar w:fldCharType="end"/>
-      </w:r>
-      <w:r>
+      <w:bookmarkStart w:id="31" w:name="_Toc509156592"/>
+      <w:r>
+        <w:t>Plausibly Request Reasonable Accommodation</w:t>
+      </w:r>
+      <w:bookmarkEnd w:id="31"/>
+    </w:p>
+    <w:p>
+      <w:pPr>
+        <w:rPr>
+          <w:rFonts w:cs="Times New Roman"/>
+        </w:rPr>
+      </w:pPr>
+      <w:r>
+        <w:t xml:space="preserve">Reasonable </w:t>
+      </w:r>
+      <w:r>
+        <w:t>accommodations</w:t>
+      </w:r>
+      <w:r>
+        <w:t xml:space="preserve"> are accommodations which presently, or </w:t>
+      </w:r>
+      <w:proofErr w:type="gramStart"/>
+      <w:r>
+        <w:t>in the near future</w:t>
+      </w:r>
+      <w:proofErr w:type="gramEnd"/>
+      <w:r>
+        <w:t xml:space="preserve">, enable an </w:t>
+      </w:r>
+      <w:r>
+        <w:t>employee</w:t>
+      </w:r>
+      <w:r>
+        <w:t xml:space="preserve"> to perform essential functions of his job. </w:t>
+      </w:r>
+      <w:r>
+        <w:rPr>
+          <w:rStyle w:val="cohl"/>
+          <w:rFonts w:cs="Times New Roman"/>
+          <w:i/>
+          <w:color w:val="000000"/>
+          <w:shd w:val="clear" w:color="auto" w:fill="FFFFFF"/>
+        </w:rPr>
+        <w:t>Cisneros v. Wilson</w:t>
+      </w:r>
+      <w:r>
+        <w:rPr>
+          <w:rStyle w:val="cohl"/>
+          <w:rFonts w:cs="Times New Roman"/>
+          <w:color w:val="000000"/>
+          <w:shd w:val="clear" w:color="auto" w:fill="FFFFFF"/>
+        </w:rPr>
+        <w:t>, 226 F.3d 1113</w:t>
+      </w:r>
+      <w:r>
+        <w:rPr>
+          <w:rStyle w:val="cohl"/>
+          <w:rFonts w:cs="Times New Roman"/>
+          <w:color w:val="000000"/>
+          <w:shd w:val="clear" w:color="auto" w:fill="FFFFFF"/>
+        </w:rPr>
+        <w:t>, 1129 – 30</w:t>
+      </w:r>
+      <w:r>
+        <w:rPr>
+          <w:rStyle w:val="cohl"/>
+          <w:rFonts w:cs="Times New Roman"/>
+          <w:color w:val="000000"/>
+          <w:shd w:val="clear" w:color="auto" w:fill="FFFFFF"/>
+        </w:rPr>
+        <w:t xml:space="preserve"> (10th Cir. 2000)</w:t>
+      </w:r>
+      <w:r>
+        <w:rPr>
+          <w:rStyle w:val="cohl"/>
+          <w:rFonts w:cs="Times New Roman"/>
+          <w:color w:val="000000"/>
+          <w:shd w:val="clear" w:color="auto" w:fill="FFFFFF"/>
+        </w:rPr>
+        <w:t xml:space="preserve">; </w:t>
+      </w:r>
+      <w:proofErr w:type="spellStart"/>
+      <w:r>
+        <w:rPr>
+          <w:rFonts w:cs="Times New Roman"/>
+          <w:i/>
+        </w:rPr>
+        <w:t>Hennagir</w:t>
+      </w:r>
+      <w:proofErr w:type="spellEnd"/>
+      <w:r>
+        <w:rPr>
+          <w:rFonts w:cs="Times New Roman"/>
+        </w:rPr>
+        <w:t>, 587 F.3d at 1264</w:t>
+      </w:r>
+      <w:r>
+        <w:rPr>
+          <w:rStyle w:val="cohl"/>
+          <w:rFonts w:cs="Times New Roman"/>
+          <w:color w:val="000000"/>
+          <w:shd w:val="clear" w:color="auto" w:fill="FFFFFF"/>
+        </w:rPr>
         <w:t xml:space="preserve">. </w:t>
       </w:r>
-    </w:p>
-    <w:p>
-      <w:pPr>
-        <w:ind w:firstLine="0"/>
-      </w:pPr>
+      <w:r>
+        <w:t xml:space="preserve">Reasonable accommodations may include modified work schedules, reassignment, or modification of equipment. 42 U.S.C. § </w:t>
+      </w:r>
+      <w:r>
+        <w:rPr>
+          <w:rFonts w:cs="Times New Roman"/>
+        </w:rPr>
+        <w:t>12111(9)</w:t>
+      </w:r>
+      <w:r>
+        <w:rPr>
+          <w:rFonts w:cs="Times New Roman"/>
+        </w:rPr>
+        <w:t xml:space="preserve">; </w:t>
+      </w:r>
+      <w:r>
+        <w:rPr>
+          <w:rFonts w:cs="Times New Roman"/>
+          <w:i/>
+          <w:color w:val="000000"/>
+        </w:rPr>
+        <w:t xml:space="preserve">Carter v. Pathfinder Energy </w:t>
+      </w:r>
+      <w:proofErr w:type="spellStart"/>
+      <w:r>
+        <w:rPr>
+          <w:rFonts w:cs="Times New Roman"/>
+          <w:i/>
+          <w:color w:val="000000"/>
+        </w:rPr>
+        <w:t>Servs</w:t>
+      </w:r>
+      <w:proofErr w:type="spellEnd"/>
+      <w:r>
+        <w:rPr>
+          <w:rFonts w:cs="Times New Roman"/>
+          <w:i/>
+          <w:color w:val="000000"/>
+        </w:rPr>
+        <w:t>., Inc.</w:t>
+      </w:r>
+      <w:r>
+        <w:rPr>
+          <w:rFonts w:cs="Times New Roman"/>
+          <w:color w:val="000000"/>
+        </w:rPr>
+        <w:t>, 662 F.3d 1134, 1146 (10th Cir. 2011)</w:t>
+      </w:r>
+      <w:r>
+        <w:rPr>
+          <w:rFonts w:cs="Times New Roman"/>
+          <w:color w:val="000000"/>
+        </w:rPr>
+        <w:t xml:space="preserve"> (finding a </w:t>
+      </w:r>
+      <w:r>
+        <w:rPr>
+          <w:rFonts w:cs="Times New Roman"/>
+          <w:color w:val="000000"/>
+        </w:rPr>
+        <w:t xml:space="preserve">part time work schedule </w:t>
+      </w:r>
+      <w:r>
+        <w:rPr>
+          <w:rFonts w:cs="Times New Roman"/>
+          <w:color w:val="000000"/>
+        </w:rPr>
+        <w:t>could</w:t>
+      </w:r>
+      <w:r>
+        <w:rPr>
+          <w:rFonts w:cs="Times New Roman"/>
+          <w:color w:val="000000"/>
+        </w:rPr>
+        <w:t xml:space="preserve"> be a </w:t>
+      </w:r>
+      <w:r>
+        <w:rPr>
+          <w:rFonts w:cs="Times New Roman"/>
+          <w:color w:val="000000"/>
+        </w:rPr>
+        <w:t>reasonable accommodation</w:t>
+      </w:r>
+      <w:r>
+        <w:rPr>
+          <w:rFonts w:cs="Times New Roman"/>
+          <w:color w:val="000000"/>
+        </w:rPr>
+        <w:t xml:space="preserve"> because it allowed the employee to arguably complete the essential functions of his job</w:t>
+      </w:r>
+      <w:r>
+        <w:rPr>
+          <w:rFonts w:cs="Times New Roman"/>
+          <w:color w:val="000000"/>
+        </w:rPr>
+        <w:t>)</w:t>
+      </w:r>
+      <w:r>
+        <w:rPr>
+          <w:rFonts w:cs="Times New Roman"/>
+        </w:rPr>
+        <w:t>.</w:t>
+      </w:r>
+      <w:r>
+        <w:rPr>
+          <w:rFonts w:cs="Times New Roman"/>
+        </w:rPr>
+        <w:t xml:space="preserve"> </w:t>
+      </w:r>
+      <w:r>
+        <w:rPr>
+          <w:rFonts w:cs="Times New Roman"/>
+        </w:rPr>
+        <w:t>Accommodations</w:t>
+      </w:r>
+      <w:r>
+        <w:t xml:space="preserve"> are only deemed reasonable if they are need</w:t>
+      </w:r>
+      <w:r>
+        <w:t>ed</w:t>
+      </w:r>
+      <w:r>
+        <w:t xml:space="preserve"> because of the disability. </w:t>
+      </w:r>
+      <w:r>
+        <w:rPr>
+          <w:i/>
+        </w:rPr>
+        <w:t>Punt</w:t>
+      </w:r>
+      <w:r>
+        <w:t xml:space="preserve">, 862 F.3d </w:t>
+      </w:r>
+      <w:r>
+        <w:t>at</w:t>
+      </w:r>
+      <w:r>
+        <w:t xml:space="preserve"> </w:t>
+      </w:r>
+      <w:r>
+        <w:rPr>
+          <w:rFonts w:cs="Times New Roman"/>
+        </w:rPr>
+        <w:t>1050.</w:t>
+      </w:r>
+      <w:r>
+        <w:rPr>
+          <w:rFonts w:cs="Times New Roman"/>
+        </w:rPr>
+        <w:t xml:space="preserve"> A request to be relieved of an essential function of a position is not a reasonable accommodation. </w:t>
+      </w:r>
+      <w:r>
+        <w:rPr>
+          <w:rFonts w:cs="Times New Roman"/>
+          <w:i/>
+          <w:color w:val="000000"/>
+        </w:rPr>
+        <w:t>Mason v. Avaya Commc'ns, Inc.</w:t>
+      </w:r>
+      <w:r>
+        <w:rPr>
+          <w:rFonts w:cs="Times New Roman"/>
+          <w:color w:val="000000"/>
+        </w:rPr>
+        <w:t>, 357 F.3d 1114, 112</w:t>
+      </w:r>
+      <w:r>
+        <w:rPr>
+          <w:rFonts w:cs="Times New Roman"/>
+          <w:color w:val="000000"/>
+        </w:rPr>
+        <w:t>3 – 24</w:t>
+      </w:r>
+      <w:r>
+        <w:rPr>
+          <w:rFonts w:cs="Times New Roman"/>
+          <w:color w:val="000000"/>
+        </w:rPr>
+        <w:t xml:space="preserve"> (10th Cir</w:t>
+      </w:r>
+      <w:r>
+        <w:rPr>
+          <w:rFonts w:cs="Times New Roman"/>
+          <w:color w:val="000000"/>
+        </w:rPr>
+        <w:t>. 2004)</w:t>
+      </w:r>
+      <w:r>
+        <w:rPr>
+          <w:rFonts w:cs="Times New Roman"/>
+        </w:rPr>
+        <w:t xml:space="preserve"> </w:t>
+      </w:r>
+      <w:r>
+        <w:rPr>
+          <w:rFonts w:cs="Times New Roman"/>
+        </w:rPr>
+        <w:t xml:space="preserve">(stating that </w:t>
+      </w:r>
+      <w:r>
+        <w:rPr>
+          <w:rFonts w:cs="Times New Roman"/>
+        </w:rPr>
+        <w:t xml:space="preserve">as attendance is </w:t>
+      </w:r>
+      <w:r>
+        <w:rPr>
+          <w:rFonts w:cs="Times New Roman"/>
+        </w:rPr>
+        <w:t>essential at most jobs, a request</w:t>
+      </w:r>
+      <w:r>
+        <w:rPr>
+          <w:rFonts w:cs="Times New Roman"/>
+        </w:rPr>
+        <w:t xml:space="preserve"> to work from home is unreasonable</w:t>
+      </w:r>
+      <w:r>
+        <w:rPr>
+          <w:rFonts w:cs="Times New Roman"/>
+        </w:rPr>
+        <w:t>).</w:t>
+      </w:r>
+      <w:r>
+        <w:rPr>
+          <w:rFonts w:cs="Times New Roman"/>
+        </w:rPr>
+        <w:t xml:space="preserve"> </w:t>
+      </w:r>
+    </w:p>
+    <w:p>
+      <w:pPr>
+        <w:rPr>
+          <w:rStyle w:val="cohl"/>
+          <w:rFonts w:cs="Times New Roman"/>
+          <w:color w:val="000000"/>
+          <w:shd w:val="clear" w:color="auto" w:fill="FFFFFF"/>
+        </w:rPr>
+      </w:pPr>
+      <w:r>
+        <w:rPr>
+          <w:rFonts w:eastAsia="Times New Roman" w:cs="Times New Roman"/>
+          <w:color w:val="000000"/>
+          <w:szCs w:val="24"/>
+        </w:rPr>
+        <w:t xml:space="preserve">To determine appropriate accommodations, it may be necessary for the employer to initiate an interactive process with the disabled employee, identifying the precise limitations and potential reasonable accommodations. </w:t>
+      </w:r>
+      <w:r>
+        <w:rPr>
+          <w:rFonts w:eastAsia="Times New Roman" w:cs="Times New Roman"/>
+          <w:color w:val="000000"/>
+          <w:szCs w:val="24"/>
+        </w:rPr>
+        <w:t>29 C.F.R. § 1630.2(o)(3).</w:t>
+      </w:r>
+      <w:r>
+        <w:rPr>
+          <w:rFonts w:eastAsia="Times New Roman" w:cs="Times New Roman"/>
+          <w:color w:val="000000"/>
+          <w:szCs w:val="24"/>
+        </w:rPr>
+        <w:t xml:space="preserve"> This process should </w:t>
+      </w:r>
+      <w:r>
+        <w:rPr>
+          <w:rFonts w:eastAsia="Times New Roman" w:cs="Times New Roman"/>
+          <w:color w:val="000000"/>
+          <w:szCs w:val="24"/>
+        </w:rPr>
+        <w:t>begin</w:t>
+      </w:r>
+      <w:r>
+        <w:rPr>
+          <w:rFonts w:eastAsia="Times New Roman" w:cs="Times New Roman"/>
+          <w:color w:val="000000"/>
+          <w:szCs w:val="24"/>
+        </w:rPr>
+        <w:t xml:space="preserve"> with the employee providing notice to the employer of the disability and any resulting </w:t>
+      </w:r>
+      <w:r>
+        <w:rPr>
+          <w:rFonts w:eastAsia="Times New Roman" w:cs="Times New Roman"/>
+          <w:color w:val="000000"/>
+          <w:szCs w:val="24"/>
+        </w:rPr>
+        <w:t>limitations</w:t>
+      </w:r>
+      <w:r>
+        <w:rPr>
+          <w:rFonts w:eastAsia="Times New Roman" w:cs="Times New Roman"/>
+          <w:color w:val="000000"/>
+          <w:szCs w:val="24"/>
+        </w:rPr>
+        <w:t xml:space="preserve">. </w:t>
+      </w:r>
+      <w:commentRangeStart w:id="32"/>
+      <w:r>
+        <w:rPr>
+          <w:rFonts w:eastAsia="Times New Roman" w:cs="Times New Roman"/>
+          <w:i/>
+          <w:color w:val="000000"/>
+          <w:szCs w:val="24"/>
+        </w:rPr>
+        <w:t>Smith</w:t>
+      </w:r>
+      <w:r>
+        <w:rPr>
+          <w:rFonts w:eastAsia="Times New Roman" w:cs="Times New Roman"/>
+          <w:color w:val="000000"/>
+          <w:szCs w:val="24"/>
+        </w:rPr>
+        <w:t>, 180 F.3d at 1171</w:t>
+      </w:r>
+      <w:commentRangeEnd w:id="32"/>
+      <w:r>
+        <w:rPr>
+          <w:rStyle w:val="CommentReference"/>
+        </w:rPr>
+        <w:commentReference w:id="32"/>
+      </w:r>
+      <w:r>
+        <w:rPr>
+          <w:rFonts w:eastAsia="Times New Roman" w:cs="Times New Roman"/>
+          <w:color w:val="000000"/>
+          <w:szCs w:val="24"/>
+        </w:rPr>
+        <w:t xml:space="preserve">. </w:t>
+      </w:r>
+      <w:r>
+        <w:rPr>
+          <w:rStyle w:val="cohl"/>
+          <w:rFonts w:cs="Times New Roman"/>
+          <w:color w:val="000000"/>
+          <w:shd w:val="clear" w:color="auto" w:fill="FFFFFF"/>
+        </w:rPr>
+        <w:t xml:space="preserve">A request for accommodation must be direct and specific enough to give the employer notice that the employee needs a special accommodation; no </w:t>
+      </w:r>
+      <w:proofErr w:type="gramStart"/>
+      <w:r>
+        <w:rPr>
+          <w:rStyle w:val="cohl"/>
+          <w:rFonts w:cs="Times New Roman"/>
+          <w:color w:val="000000"/>
+          <w:shd w:val="clear" w:color="auto" w:fill="FFFFFF"/>
+        </w:rPr>
+        <w:t>particular language</w:t>
+      </w:r>
+      <w:proofErr w:type="gramEnd"/>
+      <w:r>
+        <w:rPr>
+          <w:rStyle w:val="cohl"/>
+          <w:rFonts w:cs="Times New Roman"/>
+          <w:color w:val="000000"/>
+          <w:shd w:val="clear" w:color="auto" w:fill="FFFFFF"/>
+        </w:rPr>
+        <w:t xml:space="preserve"> is required. </w:t>
+      </w:r>
+      <w:r>
+        <w:rPr>
+          <w:rStyle w:val="cohl"/>
+          <w:rFonts w:cs="Times New Roman"/>
+          <w:i/>
+          <w:color w:val="000000"/>
+          <w:shd w:val="clear" w:color="auto" w:fill="FFFFFF"/>
+        </w:rPr>
+        <w:t>Foster</w:t>
+      </w:r>
+      <w:r>
+        <w:rPr>
+          <w:rStyle w:val="cohl"/>
+          <w:rFonts w:cs="Times New Roman"/>
+          <w:color w:val="000000"/>
+          <w:shd w:val="clear" w:color="auto" w:fill="FFFFFF"/>
+        </w:rPr>
+        <w:t xml:space="preserve">, </w:t>
+      </w:r>
+      <w:r>
+        <w:rPr>
+          <w:rFonts w:eastAsia="Times New Roman" w:cs="Times New Roman"/>
+          <w:color w:val="000000"/>
+          <w:szCs w:val="24"/>
+        </w:rPr>
+        <w:t>830 F.3d</w:t>
+      </w:r>
+      <w:r>
+        <w:rPr>
+          <w:rFonts w:eastAsia="Times New Roman" w:cs="Times New Roman"/>
+          <w:color w:val="000000"/>
+          <w:szCs w:val="24"/>
+        </w:rPr>
+        <w:t xml:space="preserve"> at 1188 (ruling a request with a specific date and stating </w:t>
+      </w:r>
+      <w:r>
+        <w:rPr>
+          <w:rFonts w:eastAsia="Times New Roman" w:cs="Times New Roman"/>
+          <w:color w:val="000000"/>
+          <w:szCs w:val="24"/>
+        </w:rPr>
+        <w:lastRenderedPageBreak/>
+        <w:t>its purpose was to schedule surgery was sufficient to be a request for accommodation);</w:t>
+      </w:r>
+      <w:r>
+        <w:t xml:space="preserve"> </w:t>
+      </w:r>
+      <w:r>
+        <w:rPr>
+          <w:i/>
+        </w:rPr>
+        <w:t>Smith</w:t>
+      </w:r>
+      <w:r>
+        <w:t>, 180 F.3d at 1172 (</w:t>
+      </w:r>
+      <w:r>
+        <w:t>finding that no magic words are required; an employee</w:t>
+      </w:r>
+      <w:r>
+        <w:t xml:space="preserve"> need not mention the ADA or reasonable accommodations);</w:t>
+      </w:r>
+      <w:r>
+        <w:rPr>
+          <w:i/>
+        </w:rPr>
+        <w:t xml:space="preserve"> </w:t>
+      </w:r>
+      <w:proofErr w:type="spellStart"/>
+      <w:r>
+        <w:rPr>
+          <w:rFonts w:eastAsia="Times New Roman" w:cs="Times New Roman"/>
+          <w:i/>
+          <w:color w:val="000000"/>
+          <w:szCs w:val="24"/>
+        </w:rPr>
+        <w:t>Freadman</w:t>
+      </w:r>
+      <w:proofErr w:type="spellEnd"/>
+      <w:r>
+        <w:rPr>
+          <w:rFonts w:eastAsia="Times New Roman" w:cs="Times New Roman"/>
+          <w:i/>
+          <w:color w:val="000000"/>
+          <w:szCs w:val="24"/>
+        </w:rPr>
+        <w:t xml:space="preserve"> v. Metro. Prop. &amp; Cas. Ins. Co.</w:t>
+      </w:r>
+      <w:r>
+        <w:rPr>
+          <w:rFonts w:eastAsia="Times New Roman" w:cs="Times New Roman"/>
+          <w:color w:val="000000"/>
+          <w:szCs w:val="24"/>
+        </w:rPr>
+        <w:t>, 484 F.3d 91, 102 (1st Cir. 2007)</w:t>
+      </w:r>
+      <w:r>
+        <w:rPr>
+          <w:rFonts w:eastAsia="Times New Roman" w:cs="Times New Roman"/>
+          <w:color w:val="000000"/>
+          <w:szCs w:val="24"/>
+        </w:rPr>
+        <w:t xml:space="preserve"> (finding a request to take time off because the employee was “starting not to feel well” not sufficiently specific). </w:t>
+      </w:r>
+      <w:r>
+        <w:rPr>
+          <w:rStyle w:val="cohl"/>
+          <w:rFonts w:cs="Times New Roman"/>
+          <w:color w:val="000000"/>
+          <w:shd w:val="clear" w:color="auto" w:fill="FFFFFF"/>
+        </w:rPr>
+        <w:t>An employee is required to inform the employer of the “</w:t>
+      </w:r>
+      <w:r>
+        <w:rPr>
+          <w:rStyle w:val="cohl"/>
+          <w:rFonts w:cs="Times New Roman"/>
+          <w:i/>
+          <w:iCs/>
+          <w:color w:val="000000"/>
+          <w:shd w:val="clear" w:color="auto" w:fill="FFFFFF"/>
+        </w:rPr>
+        <w:t>expected duration of the impairment</w:t>
+      </w:r>
+      <w:r>
+        <w:rPr>
+          <w:rStyle w:val="cohl"/>
+          <w:rFonts w:cs="Times New Roman"/>
+          <w:color w:val="000000"/>
+          <w:shd w:val="clear" w:color="auto" w:fill="FFFFFF"/>
+        </w:rPr>
+        <w:t> (not the duration of the leave request).</w:t>
+      </w:r>
+      <w:r>
+        <w:rPr>
+          <w:rStyle w:val="cohl"/>
+          <w:rFonts w:cs="Times New Roman"/>
+          <w:color w:val="000000"/>
+          <w:shd w:val="clear" w:color="auto" w:fill="FFFFFF"/>
+        </w:rPr>
+        <w:t>”</w:t>
+      </w:r>
+      <w:r>
+        <w:rPr>
+          <w:rStyle w:val="cohl"/>
+          <w:rFonts w:cs="Times New Roman"/>
+          <w:color w:val="000000"/>
+          <w:shd w:val="clear" w:color="auto" w:fill="FFFFFF"/>
+        </w:rPr>
+        <w:t xml:space="preserve"> </w:t>
+      </w:r>
+      <w:r>
+        <w:rPr>
+          <w:rStyle w:val="cohl"/>
+          <w:rFonts w:cs="Times New Roman"/>
+          <w:i/>
+          <w:color w:val="000000"/>
+          <w:shd w:val="clear" w:color="auto" w:fill="FFFFFF"/>
+        </w:rPr>
+        <w:t>Cisneros</w:t>
+      </w:r>
+      <w:r>
+        <w:rPr>
+          <w:rStyle w:val="cohl"/>
+          <w:rFonts w:cs="Times New Roman"/>
+          <w:color w:val="000000"/>
+          <w:shd w:val="clear" w:color="auto" w:fill="FFFFFF"/>
+        </w:rPr>
+        <w:t xml:space="preserve">, 226 F.3d </w:t>
+      </w:r>
+      <w:r>
+        <w:rPr>
+          <w:rStyle w:val="cohl"/>
+          <w:rFonts w:cs="Times New Roman"/>
+          <w:color w:val="000000"/>
+          <w:shd w:val="clear" w:color="auto" w:fill="FFFFFF"/>
+        </w:rPr>
+        <w:t>at</w:t>
+      </w:r>
+      <w:r>
+        <w:rPr>
+          <w:rStyle w:val="cohl"/>
+          <w:rFonts w:cs="Times New Roman"/>
+          <w:color w:val="000000"/>
+          <w:shd w:val="clear" w:color="auto" w:fill="FFFFFF"/>
+        </w:rPr>
+        <w:t xml:space="preserve"> </w:t>
+      </w:r>
+      <w:r>
+        <w:rPr>
+          <w:rStyle w:val="cohl"/>
+          <w:rFonts w:cs="Times New Roman"/>
+          <w:color w:val="000000"/>
+          <w:shd w:val="clear" w:color="auto" w:fill="FFFFFF"/>
+        </w:rPr>
+        <w:t>1129 – 30</w:t>
+      </w:r>
+      <w:r>
+        <w:rPr>
+          <w:rStyle w:val="cohl"/>
+          <w:rFonts w:cs="Times New Roman"/>
+          <w:color w:val="000000"/>
+          <w:shd w:val="clear" w:color="auto" w:fill="FFFFFF"/>
+        </w:rPr>
+        <w:t>.</w:t>
+      </w:r>
+      <w:r>
+        <w:rPr>
+          <w:rStyle w:val="cohl"/>
+          <w:rFonts w:cs="Times New Roman"/>
+          <w:color w:val="000000"/>
+          <w:shd w:val="clear" w:color="auto" w:fill="FFFFFF"/>
+        </w:rPr>
+        <w:t xml:space="preserve"> </w:t>
+      </w:r>
+    </w:p>
+    <w:p>
+      <w:r>
+        <w:t>Woodman: the negotiation stuff</w:t>
+      </w:r>
+      <w:proofErr w:type="gramStart"/>
+      <w:r>
+        <w:t xml:space="preserve">. </w:t>
+      </w:r>
+      <w:r>
+        <w:t>;</w:t>
+      </w:r>
+      <w:proofErr w:type="gramEnd"/>
+      <w:r>
+        <w:t xml:space="preserve"> </w:t>
+      </w:r>
+      <w:proofErr w:type="spellStart"/>
+      <w:r>
+        <w:t>hennagir</w:t>
+      </w:r>
+      <w:proofErr w:type="spellEnd"/>
+      <w:r>
+        <w:t xml:space="preserve">; </w:t>
+      </w:r>
+      <w:proofErr w:type="spellStart"/>
+      <w:r>
+        <w:t>selk</w:t>
+      </w:r>
+      <w:proofErr w:type="spellEnd"/>
+      <w:r>
+        <w:t xml:space="preserve">; </w:t>
+      </w:r>
+      <w:r>
+        <w:t>smith v. midland</w:t>
+      </w:r>
+    </w:p>
+    <w:p>
+      <w:r>
+        <w:rPr>
+          <w:rFonts w:ascii="Arial" w:hAnsi="Arial" w:cs="Arial"/>
+          <w:color w:val="000000"/>
+          <w:u w:val="single"/>
+        </w:rPr>
+        <w:t xml:space="preserve">Carter v. Pathfinder Energy </w:t>
+      </w:r>
+      <w:proofErr w:type="spellStart"/>
+      <w:r>
+        <w:rPr>
+          <w:rFonts w:ascii="Arial" w:hAnsi="Arial" w:cs="Arial"/>
+          <w:color w:val="000000"/>
+          <w:u w:val="single"/>
+        </w:rPr>
+        <w:t>Servs</w:t>
+      </w:r>
+      <w:proofErr w:type="spellEnd"/>
+      <w:r>
+        <w:rPr>
+          <w:rFonts w:ascii="Arial" w:hAnsi="Arial" w:cs="Arial"/>
+          <w:color w:val="000000"/>
+          <w:u w:val="single"/>
+        </w:rPr>
+        <w:t>., Inc.</w:t>
+      </w:r>
+      <w:r>
+        <w:rPr>
+          <w:rFonts w:ascii="Arial" w:hAnsi="Arial" w:cs="Arial"/>
+          <w:color w:val="000000"/>
+        </w:rPr>
+        <w:t>, 662 F.3d 1134, 1146 (10th Cir. 2011)</w:t>
+      </w:r>
+      <w:r>
+        <w:rPr>
+          <w:rFonts w:ascii="Arial" w:hAnsi="Arial" w:cs="Arial"/>
+          <w:color w:val="000000"/>
+        </w:rPr>
+        <w:t xml:space="preserve">: requests modified work schedule, is ok. </w:t>
+      </w:r>
     </w:p>
     <w:p>
       <w:pPr>
@@ -8032,368 +9030,272 @@
         </w:numPr>
         <w:ind w:left="1440" w:hanging="720"/>
       </w:pPr>
-      <w:bookmarkStart w:id="31" w:name="_Toc509156592"/>
-      <w:r>
-        <w:t>Plausibly Request Reasonable Accommodation</w:t>
-      </w:r>
-      <w:bookmarkEnd w:id="31"/>
-    </w:p>
-    <w:p>
-      <w:r>
-        <w:t>Reasonable accommodations may include modified work schedules, reassignment, or modification of equipment. 42 U.S.C. § 12111(9).</w:t>
+      <w:bookmarkStart w:id="33" w:name="_Toc509156593"/>
+      <w:r>
+        <w:t>No Undue Hardship</w:t>
+      </w:r>
+      <w:bookmarkEnd w:id="33"/>
+    </w:p>
+    <w:p>
+      <w:r>
+        <w:t>EEOC Regulations allow</w:t>
+      </w:r>
+      <w:r>
+        <w:t xml:space="preserve"> a defendant to show that a requested </w:t>
+      </w:r>
+      <w:r>
+        <w:t>accommodation</w:t>
       </w:r>
       <w:r>
         <w:t xml:space="preserve"> </w:t>
       </w:r>
       <w:r>
-        <w:t>Accommodations are only deemed reasonable if they are need</w:t>
-      </w:r>
-      <w:r>
-        <w:t>ed</w:t>
-      </w:r>
-      <w:r>
-        <w:t xml:space="preserve"> because of the disability. </w:t>
-      </w:r>
-      <w:r>
-        <w:rPr>
-          <w:i/>
-        </w:rPr>
-        <w:t>Punt</w:t>
-      </w:r>
-      <w:r>
-        <w:t xml:space="preserve">, 862 F.3d </w:t>
-      </w:r>
-      <w:r>
-        <w:t>at</w:t>
+        <w:t>would</w:t>
+      </w:r>
+      <w:r>
+        <w:t xml:space="preserve"> impose an undue hardship on the operation of the defendant’s business.</w:t>
+      </w:r>
+      <w:r>
+        <w:t xml:space="preserve"> 29 C.F.R. § 1630.15</w:t>
+      </w:r>
+      <w:r>
+        <w:t>(d)</w:t>
+      </w:r>
+      <w:r>
+        <w:t>.</w:t>
       </w:r>
       <w:r>
         <w:t xml:space="preserve"> </w:t>
       </w:r>
       <w:r>
-        <w:rPr>
-          <w:rFonts w:cs="Times New Roman"/>
-        </w:rPr>
-        <w:t>1050.</w:t>
-      </w:r>
-      <w:r>
-        <w:rPr>
-          <w:rFonts w:cs="Times New Roman"/>
-        </w:rPr>
+        <w:t xml:space="preserve">Undue hardship requires significant difficulty or expense and must be considered </w:t>
+      </w:r>
+      <w:proofErr w:type="gramStart"/>
+      <w:r>
+        <w:t>in light of</w:t>
+      </w:r>
+      <w:proofErr w:type="gramEnd"/>
+      <w:r>
+        <w:t xml:space="preserve"> an employer’s resources, size, </w:t>
+      </w:r>
+      <w:r>
+        <w:t>nature and cost of the accommodation</w:t>
+      </w:r>
+      <w:r>
+        <w:t xml:space="preserve">, </w:t>
+      </w:r>
+      <w:r>
+        <w:t>and the impact of the accommodation. 42 U.S.C. § 12111(</w:t>
+      </w:r>
+      <w:proofErr w:type="gramStart"/>
+      <w:r>
+        <w:t>10)</w:t>
+      </w:r>
+      <w:r>
+        <w:t>(</w:t>
+      </w:r>
+      <w:proofErr w:type="gramEnd"/>
+      <w:r>
+        <w:t>A)</w:t>
+      </w:r>
+      <w:r>
+        <w:t xml:space="preserve"> &amp;</w:t>
+      </w:r>
+      <w:r>
         <w:t xml:space="preserve"> </w:t>
       </w:r>
       <w:r>
-        <w:rPr>
-          <w:rFonts w:cs="Times New Roman"/>
-        </w:rPr>
-        <w:t xml:space="preserve">A request to be relieved of an essential </w:t>
-      </w:r>
-      <w:r>
-        <w:rPr>
-          <w:rFonts w:cs="Times New Roman"/>
-        </w:rPr>
-        <w:t xml:space="preserve">function of a position is not a reasonable accommodation. </w:t>
-      </w:r>
-      <w:r>
-        <w:rPr>
-          <w:rFonts w:cs="Times New Roman"/>
-          <w:i/>
-          <w:color w:val="000000"/>
-        </w:rPr>
-        <w:t>Mason v. Avaya Commc'ns, Inc.</w:t>
-      </w:r>
-      <w:r>
-        <w:rPr>
-          <w:rFonts w:cs="Times New Roman"/>
-          <w:color w:val="000000"/>
-        </w:rPr>
-        <w:t>, 357 F.3d 1114, 112</w:t>
-      </w:r>
-      <w:r>
-        <w:rPr>
-          <w:rFonts w:cs="Times New Roman"/>
-          <w:color w:val="000000"/>
-        </w:rPr>
-        <w:t>3 – 24</w:t>
-      </w:r>
-      <w:r>
-        <w:rPr>
-          <w:rFonts w:cs="Times New Roman"/>
-          <w:color w:val="000000"/>
-        </w:rPr>
-        <w:t xml:space="preserve"> (10th Cir</w:t>
-      </w:r>
-      <w:r>
-        <w:rPr>
-          <w:rFonts w:cs="Times New Roman"/>
-          <w:color w:val="000000"/>
-        </w:rPr>
-        <w:t>. 2004)</w:t>
-      </w:r>
-      <w:r>
-        <w:rPr>
-          <w:rFonts w:cs="Times New Roman"/>
-        </w:rPr>
+        <w:t>(B)</w:t>
+      </w:r>
+      <w:r>
+        <w:fldChar w:fldCharType="begin"/>
+      </w:r>
+      <w:r>
+        <w:instrText xml:space="preserve"> TA \l "</w:instrText>
+      </w:r>
+      <w:r>
+        <w:instrText>42 U.S.C. § 12111(10)</w:instrText>
+      </w:r>
+      <w:r>
+        <w:instrText xml:space="preserve">" \s "42 U.S.C. § 12111(10)" \c 2 </w:instrText>
+      </w:r>
+      <w:r>
+        <w:fldChar w:fldCharType="end"/>
+      </w:r>
+      <w:r>
+        <w:t>.</w:t>
+      </w:r>
+      <w:r>
         <w:t xml:space="preserve"> </w:t>
       </w:r>
-      <w:r>
-        <w:rPr>
-          <w:rFonts w:cs="Times New Roman"/>
-        </w:rPr>
-        <w:t xml:space="preserve">(stating that </w:t>
-      </w:r>
-      <w:r>
-        <w:rPr>
-          <w:rFonts w:cs="Times New Roman"/>
-        </w:rPr>
-        <w:t xml:space="preserve">as attendance is </w:t>
-      </w:r>
-      <w:r>
-        <w:rPr>
-          <w:rFonts w:cs="Times New Roman"/>
-        </w:rPr>
-        <w:t>essential at most jobs, a request</w:t>
-      </w:r>
-      <w:r>
-        <w:rPr>
-          <w:rFonts w:cs="Times New Roman"/>
-        </w:rPr>
-        <w:t xml:space="preserve"> to work from home is unreasonable</w:t>
-      </w:r>
-      <w:r>
-        <w:rPr>
-          <w:rFonts w:cs="Times New Roman"/>
-        </w:rPr>
-        <w:t>).</w:t>
-      </w:r>
-      <w:r>
-        <w:rPr>
-          <w:rFonts w:cs="Times New Roman"/>
-        </w:rPr>
+    </w:p>
+    <w:p>
+      <w:r>
+        <w:t>U.S. Airways, Inc. v. Barnett, 535 U.S. 391, 403</w:t>
+      </w:r>
+      <w:r>
         <w:t xml:space="preserve"> </w:t>
       </w:r>
       <w:r>
-        <w:rPr>
-          <w:rStyle w:val="cohl"/>
-          <w:rFonts w:cs="Times New Roman"/>
-          <w:color w:val="000000"/>
-          <w:shd w:val="clear" w:color="auto" w:fill="FFFFFF"/>
-        </w:rPr>
-        <w:t>A</w:t>
-      </w:r>
-      <w:r>
-        <w:rPr>
-          <w:rStyle w:val="cohl"/>
-          <w:rFonts w:cs="Times New Roman"/>
-          <w:color w:val="000000"/>
-          <w:shd w:val="clear" w:color="auto" w:fill="FFFFFF"/>
-        </w:rPr>
-        <w:t xml:space="preserve">n employee is required to inform </w:t>
-      </w:r>
-      <w:r>
-        <w:rPr>
-          <w:rStyle w:val="cohl"/>
-          <w:rFonts w:cs="Times New Roman"/>
-          <w:color w:val="000000"/>
-          <w:shd w:val="clear" w:color="auto" w:fill="FFFFFF"/>
-        </w:rPr>
-        <w:lastRenderedPageBreak/>
-        <w:t>the employer of the “</w:t>
-      </w:r>
-      <w:r>
-        <w:rPr>
-          <w:rStyle w:val="cohl"/>
-          <w:rFonts w:cs="Times New Roman"/>
-          <w:i/>
-          <w:iCs/>
-          <w:color w:val="000000"/>
-          <w:shd w:val="clear" w:color="auto" w:fill="FFFFFF"/>
-        </w:rPr>
-        <w:t>expected duration of the impairment</w:t>
-      </w:r>
-      <w:r>
-        <w:rPr>
-          <w:rStyle w:val="cohl"/>
-          <w:rFonts w:cs="Times New Roman"/>
-          <w:color w:val="000000"/>
-          <w:shd w:val="clear" w:color="auto" w:fill="FFFFFF"/>
-        </w:rPr>
-        <w:t> (not the duration of the leave request</w:t>
-      </w:r>
-      <w:r>
-        <w:rPr>
-          <w:rStyle w:val="cohl"/>
-          <w:rFonts w:cs="Times New Roman"/>
-          <w:color w:val="000000"/>
-          <w:shd w:val="clear" w:color="auto" w:fill="FFFFFF"/>
-        </w:rPr>
-        <w:t>).</w:t>
-      </w:r>
-      <w:r>
-        <w:rPr>
-          <w:rStyle w:val="cohl"/>
-          <w:rFonts w:cs="Times New Roman"/>
-          <w:color w:val="000000"/>
-          <w:shd w:val="clear" w:color="auto" w:fill="FFFFFF"/>
-        </w:rPr>
-        <w:t>”</w:t>
-      </w:r>
-      <w:r>
-        <w:rPr>
-          <w:rStyle w:val="cohl"/>
-          <w:rFonts w:cs="Times New Roman"/>
-          <w:color w:val="000000"/>
-          <w:shd w:val="clear" w:color="auto" w:fill="FFFFFF"/>
-        </w:rPr>
-        <w:t xml:space="preserve"> </w:t>
-      </w:r>
-      <w:r>
-        <w:rPr>
-          <w:rStyle w:val="cohl"/>
-          <w:rFonts w:cs="Times New Roman"/>
-          <w:i/>
-          <w:color w:val="000000"/>
-          <w:shd w:val="clear" w:color="auto" w:fill="FFFFFF"/>
-        </w:rPr>
-        <w:t>Cisneros v. Wilson</w:t>
-      </w:r>
-      <w:r>
-        <w:rPr>
-          <w:rStyle w:val="cohl"/>
-          <w:rFonts w:cs="Times New Roman"/>
-          <w:color w:val="000000"/>
-          <w:shd w:val="clear" w:color="auto" w:fill="FFFFFF"/>
-        </w:rPr>
-        <w:t>, 226 F.3d 1113</w:t>
-      </w:r>
-      <w:r>
-        <w:rPr>
-          <w:rStyle w:val="cohl"/>
-          <w:rFonts w:cs="Times New Roman"/>
-          <w:color w:val="000000"/>
-          <w:shd w:val="clear" w:color="auto" w:fill="FFFFFF"/>
-        </w:rPr>
-        <w:t xml:space="preserve">, </w:t>
-      </w:r>
-      <w:r>
-        <w:rPr>
-          <w:rStyle w:val="cohl"/>
-          <w:rFonts w:cs="Times New Roman"/>
-          <w:color w:val="000000"/>
-          <w:shd w:val="clear" w:color="auto" w:fill="FFFFFF"/>
-        </w:rPr>
-        <w:t>1129 – 30</w:t>
-      </w:r>
-      <w:r>
-        <w:rPr>
-          <w:rStyle w:val="cohl"/>
-          <w:rFonts w:cs="Times New Roman"/>
-          <w:color w:val="000000"/>
-          <w:shd w:val="clear" w:color="auto" w:fill="FFFFFF"/>
-        </w:rPr>
-        <w:t xml:space="preserve"> (10th Cir. 2000).</w:t>
-      </w:r>
-      <w:r>
-        <w:fldChar w:fldCharType="begin"/>
-      </w:r>
-      <w:r>
-        <w:instrText xml:space="preserve"> TA \l "</w:instrText>
-      </w:r>
-      <w:r>
-        <w:instrText>. 42 U.S.C. § 12111(9).</w:instrText>
-      </w:r>
-      <w:r>
-        <w:instrText xml:space="preserve">" \s ". 42 U.S.C. § 12111(9)." \c 2 </w:instrText>
-      </w:r>
-      <w:r>
-        <w:fldChar w:fldCharType="end"/>
-      </w:r>
-    </w:p>
-    <w:p>
-      <w:pPr>
-        <w:pStyle w:val="Heading3"/>
+        <w:t>(2002)</w:t>
+      </w:r>
+      <w:r>
+        <w:t xml:space="preserve"> (holding that </w:t>
+      </w:r>
+      <w:r>
+        <w:t xml:space="preserve">it would pose undue hardship for a reasonable accommodation to violate another employee’s seniority rights to a position). </w:t>
+      </w:r>
+    </w:p>
+    <w:p>
+      <w:pPr>
         <w:numPr>
           <w:ilvl w:val="0"/>
-          <w:numId w:val="11"/>
+          <w:numId w:val="12"/>
         </w:numPr>
-        <w:ind w:left="1440" w:hanging="720"/>
-      </w:pPr>
-      <w:bookmarkStart w:id="32" w:name="_Toc509156593"/>
-      <w:r>
-        <w:t>No Undue Hardship</w:t>
-      </w:r>
-      <w:bookmarkEnd w:id="32"/>
-    </w:p>
-    <w:p>
-      <w:r>
-        <w:t>EEOC Regulations allow</w:t>
-      </w:r>
-      <w:r>
-        <w:t xml:space="preserve"> a defendant to show that a requested </w:t>
-      </w:r>
-      <w:r>
-        <w:t>accommodation</w:t>
-      </w:r>
-      <w:r>
-        <w:t xml:space="preserve"> </w:t>
-      </w:r>
-      <w:r>
-        <w:t>would</w:t>
-      </w:r>
-      <w:r>
-        <w:t xml:space="preserve"> impose an undue hardship on the operation of the defendant’s business.</w:t>
-      </w:r>
-      <w:r>
-        <w:t xml:space="preserve"> 29 C.F.R. § 1630.15</w:t>
-      </w:r>
-      <w:r>
-        <w:t>.</w:t>
-      </w:r>
-      <w:r>
-        <w:t xml:space="preserve"> </w:t>
-      </w:r>
-      <w:r>
-        <w:t xml:space="preserve">Undue hardship requires significant difficulty or expense and must be considered </w:t>
-      </w:r>
-      <w:proofErr w:type="gramStart"/>
-      <w:r>
-        <w:t>in light of</w:t>
-      </w:r>
-      <w:proofErr w:type="gramEnd"/>
-      <w:r>
-        <w:t xml:space="preserve"> an employer’s resources, size, and the impact of the accommodation. 42 U.S.C. § 12111(10)</w:t>
-      </w:r>
-      <w:r>
-        <w:fldChar w:fldCharType="begin"/>
-      </w:r>
-      <w:r>
-        <w:instrText xml:space="preserve"> TA \l "</w:instrText>
-      </w:r>
-      <w:r>
-        <w:instrText>42 U.S.C. § 12111(10)</w:instrText>
-      </w:r>
-      <w:r>
-        <w:instrText xml:space="preserve">" \s "42 U.S.C. § 12111(10)" \c 2 </w:instrText>
-      </w:r>
-      <w:r>
-        <w:fldChar w:fldCharType="end"/>
-      </w:r>
-      <w:r>
-        <w:t>.</w:t>
-      </w:r>
-      <w:r>
-        <w:t xml:space="preserve"> </w:t>
-      </w:r>
-    </w:p>
+        <w:spacing w:line="240" w:lineRule="auto"/>
+        <w:ind w:left="4320"/>
+        <w:textAlignment w:val="center"/>
+        <w:rPr>
+          <w:rFonts w:ascii="Calibri" w:eastAsia="Times New Roman" w:hAnsi="Calibri" w:cs="Calibri"/>
+          <w:sz w:val="22"/>
+        </w:rPr>
+      </w:pPr>
+      <w:r>
+        <w:rPr>
+          <w:rFonts w:ascii="Calibri" w:eastAsia="Times New Roman" w:hAnsi="Calibri" w:cs="Calibri"/>
+          <w:sz w:val="22"/>
+        </w:rPr>
+        <w:t xml:space="preserve">Mr. Hernandez believed he could have finished the project if he had been given the schedule. R 12. </w:t>
+      </w:r>
+    </w:p>
+    <w:p>
+      <w:pPr>
+        <w:numPr>
+          <w:ilvl w:val="0"/>
+          <w:numId w:val="12"/>
+        </w:numPr>
+        <w:spacing w:line="240" w:lineRule="auto"/>
+        <w:ind w:left="4320"/>
+        <w:textAlignment w:val="center"/>
+        <w:rPr>
+          <w:rFonts w:ascii="Calibri" w:eastAsia="Times New Roman" w:hAnsi="Calibri" w:cs="Calibri"/>
+          <w:sz w:val="22"/>
+        </w:rPr>
+      </w:pPr>
+      <w:r>
+        <w:rPr>
+          <w:rFonts w:ascii="Calibri" w:eastAsia="Times New Roman" w:hAnsi="Calibri" w:cs="Calibri"/>
+          <w:sz w:val="22"/>
+        </w:rPr>
+        <w:t xml:space="preserve">Not hardship b/c Joey Piper could have taken over for Erik. R at 12. </w:t>
+      </w:r>
+    </w:p>
+    <w:p>
+      <w:pPr>
+        <w:numPr>
+          <w:ilvl w:val="0"/>
+          <w:numId w:val="12"/>
+        </w:numPr>
+        <w:spacing w:line="240" w:lineRule="auto"/>
+        <w:textAlignment w:val="center"/>
+        <w:rPr>
+          <w:rFonts w:ascii="Calibri" w:eastAsia="Times New Roman" w:hAnsi="Calibri" w:cs="Calibri"/>
+          <w:sz w:val="22"/>
+        </w:rPr>
+      </w:pPr>
+      <w:r>
+        <w:rPr>
+          <w:rFonts w:ascii="Calibri" w:eastAsia="Times New Roman" w:hAnsi="Calibri" w:cs="Calibri"/>
+          <w:sz w:val="22"/>
+        </w:rPr>
+        <w:t xml:space="preserve">SSS honestly believed Erik was the only one who could do the job. </w:t>
+      </w:r>
+      <w:proofErr w:type="spellStart"/>
+      <w:r>
+        <w:rPr>
+          <w:rFonts w:ascii="Calibri" w:eastAsia="Times New Roman" w:hAnsi="Calibri" w:cs="Calibri"/>
+          <w:sz w:val="22"/>
+        </w:rPr>
+        <w:t>R at</w:t>
+      </w:r>
+      <w:proofErr w:type="spellEnd"/>
+      <w:r>
+        <w:rPr>
+          <w:rFonts w:ascii="Calibri" w:eastAsia="Times New Roman" w:hAnsi="Calibri" w:cs="Calibri"/>
+          <w:sz w:val="22"/>
+        </w:rPr>
+        <w:t xml:space="preserve"> 16</w:t>
+      </w:r>
+    </w:p>
+    <w:p>
+      <w:pPr>
+        <w:numPr>
+          <w:ilvl w:val="0"/>
+          <w:numId w:val="12"/>
+        </w:numPr>
+        <w:spacing w:line="240" w:lineRule="auto"/>
+        <w:textAlignment w:val="center"/>
+        <w:rPr>
+          <w:rFonts w:ascii="Calibri" w:eastAsia="Times New Roman" w:hAnsi="Calibri" w:cs="Calibri"/>
+          <w:sz w:val="22"/>
+        </w:rPr>
+      </w:pPr>
+      <w:r>
+        <w:rPr>
+          <w:rFonts w:ascii="Calibri" w:eastAsia="Times New Roman" w:hAnsi="Calibri" w:cs="Calibri"/>
+          <w:sz w:val="22"/>
+        </w:rPr>
+        <w:t xml:space="preserve">Erik didn't tell them that he believed Joey could do his job. R at 12. </w:t>
+      </w:r>
+    </w:p>
+    <w:p>
+      <w:pPr>
+        <w:numPr>
+          <w:ilvl w:val="0"/>
+          <w:numId w:val="12"/>
+        </w:numPr>
+        <w:spacing w:line="240" w:lineRule="auto"/>
+        <w:textAlignment w:val="center"/>
+        <w:rPr>
+          <w:rFonts w:ascii="Calibri" w:eastAsia="Times New Roman" w:hAnsi="Calibri" w:cs="Calibri"/>
+          <w:sz w:val="22"/>
+        </w:rPr>
+      </w:pPr>
+      <w:r>
+        <w:rPr>
+          <w:rFonts w:ascii="Calibri" w:eastAsia="Times New Roman" w:hAnsi="Calibri" w:cs="Calibri"/>
+          <w:sz w:val="22"/>
+        </w:rPr>
+        <w:t xml:space="preserve">New Software delayed largely because of Erik. R at 18. </w:t>
+      </w:r>
+    </w:p>
+    <w:p>
+      <w:pPr>
+        <w:numPr>
+          <w:ilvl w:val="0"/>
+          <w:numId w:val="12"/>
+        </w:numPr>
+        <w:spacing w:line="240" w:lineRule="auto"/>
+        <w:ind w:left="4320"/>
+        <w:textAlignment w:val="center"/>
+        <w:rPr>
+          <w:rFonts w:ascii="Calibri" w:eastAsia="Times New Roman" w:hAnsi="Calibri" w:cs="Calibri"/>
+          <w:sz w:val="22"/>
+        </w:rPr>
+      </w:pPr>
+    </w:p>
+    <w:p/>
     <w:p>
       <w:pPr>
         <w:pStyle w:val="Heading1"/>
         <w:ind w:firstLine="0"/>
       </w:pPr>
-      <w:bookmarkStart w:id="33" w:name="_Toc509156594"/>
-      <w:r>
+      <w:bookmarkStart w:id="34" w:name="_Toc509156594"/>
+      <w:r>
+        <w:lastRenderedPageBreak/>
         <w:t>CONCLUSION</w:t>
       </w:r>
-      <w:bookmarkEnd w:id="33"/>
+      <w:bookmarkEnd w:id="34"/>
     </w:p>
     <w:p>
       <w:r>
@@ -8461,21 +9363,21 @@
       <w:r>
         <w:tab/>
       </w:r>
-      <w:commentRangeStart w:id="34"/>
+      <w:commentRangeStart w:id="35"/>
       <w:r>
         <w:t>________</w:t>
       </w:r>
       <w:r>
         <w:t>_____________</w:t>
       </w:r>
-      <w:commentRangeEnd w:id="34"/>
+      <w:commentRangeEnd w:id="35"/>
       <w:r>
         <w:rPr>
           <w:rStyle w:val="CommentReference"/>
           <w:rFonts w:cstheme="minorBidi"/>
           <w:color w:val="auto"/>
         </w:rPr>
-        <w:commentReference w:id="34"/>
+        <w:commentReference w:id="35"/>
       </w:r>
     </w:p>
     <w:p>
@@ -8568,12 +9470,12 @@
         <w:pStyle w:val="Heading1"/>
         <w:ind w:firstLine="0"/>
       </w:pPr>
-      <w:bookmarkStart w:id="35" w:name="_Toc509156595"/>
+      <w:bookmarkStart w:id="36" w:name="_Toc509156595"/>
       <w:r>
         <w:lastRenderedPageBreak/>
         <w:t>CERTIFICATE OF COMPLIANCE</w:t>
       </w:r>
-      <w:bookmarkEnd w:id="35"/>
+      <w:bookmarkEnd w:id="36"/>
     </w:p>
     <w:p>
       <w:pPr>
@@ -8636,18 +9538,18 @@
       <w:r>
         <w:t xml:space="preserve">this document contains: </w:t>
       </w:r>
-      <w:commentRangeStart w:id="36"/>
+      <w:commentRangeStart w:id="37"/>
       <w:r>
         <w:t>XXXX</w:t>
       </w:r>
-      <w:commentRangeEnd w:id="36"/>
+      <w:commentRangeEnd w:id="37"/>
       <w:r>
         <w:rPr>
           <w:rStyle w:val="CommentReference"/>
           <w:rFonts w:cstheme="minorBidi"/>
           <w:color w:val="auto"/>
         </w:rPr>
-        <w:commentReference w:id="36"/>
+        <w:commentReference w:id="37"/>
       </w:r>
       <w:r>
         <w:t xml:space="preserve"> </w:t>
@@ -8674,7 +9576,7 @@
       <w:r>
         <w:tab/>
       </w:r>
-      <w:commentRangeStart w:id="37"/>
+      <w:commentRangeStart w:id="38"/>
       <w:r>
         <w:t>__________</w:t>
       </w:r>
@@ -8684,14 +9586,14 @@
       <w:r>
         <w:t xml:space="preserve"> </w:t>
       </w:r>
-      <w:commentRangeEnd w:id="37"/>
+      <w:commentRangeEnd w:id="38"/>
       <w:r>
         <w:rPr>
           <w:rStyle w:val="CommentReference"/>
           <w:rFonts w:cstheme="minorBidi"/>
           <w:color w:val="auto"/>
         </w:rPr>
-        <w:commentReference w:id="37"/>
+        <w:commentReference w:id="38"/>
       </w:r>
     </w:p>
     <w:p>
@@ -8722,11 +9624,11 @@
         <w:pStyle w:val="Heading1"/>
         <w:ind w:firstLine="0"/>
       </w:pPr>
-      <w:bookmarkStart w:id="38" w:name="_Toc509156596"/>
+      <w:bookmarkStart w:id="39" w:name="_Toc509156596"/>
       <w:r>
         <w:t>CERTIFICATE OF SERVICE</w:t>
       </w:r>
-      <w:bookmarkEnd w:id="38"/>
+      <w:bookmarkEnd w:id="39"/>
     </w:p>
     <w:p>
       <w:pPr>
@@ -8842,21 +9744,21 @@
       <w:r>
         <w:tab/>
       </w:r>
-      <w:commentRangeStart w:id="39"/>
+      <w:commentRangeStart w:id="40"/>
       <w:r>
         <w:t>__________</w:t>
       </w:r>
       <w:r>
         <w:t>___________</w:t>
       </w:r>
-      <w:commentRangeEnd w:id="39"/>
+      <w:commentRangeEnd w:id="40"/>
       <w:r>
         <w:rPr>
           <w:rStyle w:val="CommentReference"/>
           <w:rFonts w:cstheme="minorBidi"/>
           <w:color w:val="auto"/>
         </w:rPr>
-        <w:commentReference w:id="39"/>
+        <w:commentReference w:id="40"/>
       </w:r>
       <w:r>
         <w:t xml:space="preserve"> </w:t>
@@ -9314,7 +10216,7 @@
       </w:r>
     </w:p>
   </w:comment>
-  <w:comment w:id="29" w:author="seth guthrie" w:date="2018-03-18T17:24:00Z" w:initials="sg">
+  <w:comment w:id="28" w:author="seth guthrie" w:date="2018-03-18T17:24:00Z" w:initials="sg">
     <w:p>
       <w:pPr>
         <w:pStyle w:val="CommentText"/>
@@ -9330,10 +10232,11 @@
       </w:r>
     </w:p>
   </w:comment>
-  <w:comment w:id="34" w:author="seth guthrie" w:date="2018-03-18T20:18:00Z" w:initials="sg">
+  <w:comment w:id="30" w:author="seth guthrie" w:date="2018-03-19T19:50:00Z" w:initials="sg">
     <w:p>
       <w:pPr>
         <w:pStyle w:val="CommentText"/>
+        <w:ind w:firstLine="0"/>
       </w:pPr>
       <w:r>
         <w:rPr>
@@ -9342,12 +10245,229 @@
         <w:annotationRef/>
       </w:r>
       <w:r>
+        <w:t>29 C.F.R. § 1630.2</w:t>
+      </w:r>
+      <w:r>
+        <w:t>(m)</w:t>
+      </w:r>
+    </w:p>
+    <w:p>
+      <w:pPr>
+        <w:pStyle w:val="CommentText"/>
+        <w:ind w:firstLine="0"/>
+      </w:pPr>
+    </w:p>
+    <w:p>
+      <w:pPr>
+        <w:pStyle w:val="CommentText"/>
+        <w:ind w:firstLine="0"/>
+      </w:pPr>
+      <w:r>
+        <w:t>The term “qualified,” with respect to an individual with a disability, means that the individual satisfies the requisite skill, experience, education and other job-related requirements of the employment position such individual holds or desires and, with or without reasonable accommodation, can perform the essential functions of such position. See § 1630.3 for exceptions to this definition.</w:t>
+      </w:r>
+    </w:p>
+  </w:comment>
+  <w:comment w:id="32" w:author="seth guthrie" w:date="2018-03-19T21:02:00Z" w:initials="sg">
+    <w:p>
+      <w:pPr>
+        <w:pStyle w:val="CommentText"/>
+      </w:pPr>
+      <w:r>
         <w:rPr>
           <w:rStyle w:val="CommentReference"/>
         </w:rPr>
         <w:annotationRef/>
       </w:r>
       <w:r>
+        <w:rPr>
+          <w:rStyle w:val="cohl"/>
+          <w:rFonts w:ascii="Arial" w:hAnsi="Arial" w:cs="Arial"/>
+          <w:color w:val="212121"/>
+          <w:sz w:val="21"/>
+          <w:szCs w:val="21"/>
+        </w:rPr>
+        <w:t>The interactive process includes good-faith communications between the employer and employee. </w:t>
+      </w:r>
+      <w:r>
+        <w:rPr>
+          <w:rStyle w:val="cohl"/>
+          <w:rFonts w:ascii="Arial" w:hAnsi="Arial" w:cs="Arial"/>
+          <w:i/>
+          <w:iCs/>
+          <w:color w:val="212121"/>
+          <w:sz w:val="21"/>
+          <w:szCs w:val="21"/>
+        </w:rPr>
+        <w:t>See </w:t>
+      </w:r>
+      <w:hyperlink r:id="rId1" w:history="1">
+        <w:r>
+          <w:rPr>
+            <w:rStyle w:val="cohl"/>
+            <w:rFonts w:ascii="Arial" w:hAnsi="Arial" w:cs="Arial"/>
+            <w:i/>
+            <w:iCs/>
+            <w:color w:val="212121"/>
+            <w:sz w:val="21"/>
+            <w:szCs w:val="21"/>
+          </w:rPr>
+          <w:t>Phoenixville,</w:t>
+        </w:r>
+        <w:r>
+          <w:rPr>
+            <w:rStyle w:val="cohl"/>
+            <w:rFonts w:ascii="Arial" w:hAnsi="Arial" w:cs="Arial"/>
+            <w:color w:val="212121"/>
+            <w:sz w:val="21"/>
+            <w:szCs w:val="21"/>
+          </w:rPr>
+          <w:t> 174 F.3d 142</w:t>
+        </w:r>
+      </w:hyperlink>
+      <w:r>
+        <w:rPr>
+          <w:rStyle w:val="cohl"/>
+          <w:rFonts w:ascii="Arial" w:hAnsi="Arial" w:cs="Arial"/>
+          <w:color w:val="212121"/>
+          <w:sz w:val="21"/>
+          <w:szCs w:val="21"/>
+        </w:rPr>
+        <w:t xml:space="preserve"> (“All the interactive process requires is that employers make a </w:t>
+      </w:r>
+      <w:proofErr w:type="spellStart"/>
+      <w:r>
+        <w:rPr>
+          <w:rStyle w:val="cohl"/>
+          <w:rFonts w:ascii="Arial" w:hAnsi="Arial" w:cs="Arial"/>
+          <w:color w:val="212121"/>
+          <w:sz w:val="21"/>
+          <w:szCs w:val="21"/>
+        </w:rPr>
+        <w:t>goodfaith</w:t>
+      </w:r>
+      <w:proofErr w:type="spellEnd"/>
+      <w:r>
+        <w:rPr>
+          <w:rStyle w:val="cohl"/>
+          <w:rFonts w:ascii="Arial" w:hAnsi="Arial" w:cs="Arial"/>
+          <w:color w:val="212121"/>
+          <w:sz w:val="21"/>
+          <w:szCs w:val="21"/>
+        </w:rPr>
+        <w:t xml:space="preserve"> effort to seek accommodations.”); </w:t>
+      </w:r>
+      <w:hyperlink r:id="rId2" w:anchor="co_pp_sp_506_1135" w:history="1">
+        <w:r>
+          <w:rPr>
+            <w:rStyle w:val="cohl"/>
+            <w:rFonts w:ascii="Arial" w:hAnsi="Arial" w:cs="Arial"/>
+            <w:i/>
+            <w:iCs/>
+            <w:color w:val="212121"/>
+            <w:sz w:val="21"/>
+            <w:szCs w:val="21"/>
+          </w:rPr>
+          <w:t>Beck,</w:t>
+        </w:r>
+        <w:r>
+          <w:rPr>
+            <w:rStyle w:val="cohl"/>
+            <w:rFonts w:ascii="Arial" w:hAnsi="Arial" w:cs="Arial"/>
+            <w:color w:val="212121"/>
+            <w:sz w:val="21"/>
+            <w:szCs w:val="21"/>
+          </w:rPr>
+          <w:t> 75 F.3d at 1135</w:t>
+        </w:r>
+      </w:hyperlink>
+      <w:r>
+        <w:rPr>
+          <w:rStyle w:val="cohl"/>
+          <w:rFonts w:ascii="Arial" w:hAnsi="Arial" w:cs="Arial"/>
+          <w:color w:val="212121"/>
+          <w:sz w:val="21"/>
+          <w:szCs w:val="21"/>
+        </w:rPr>
+        <w:t> (“A party that obstructs or delays the interactive process is not acting in good faith. A party that fails to communicate, by way of initiation or response, may also be acting in bad faith.”);</w:t>
+      </w:r>
+      <w:proofErr w:type="spellStart"/>
+      <w:r>
+        <w:fldChar w:fldCharType="begin"/>
+      </w:r>
+      <w:r>
+        <w:instrText xml:space="preserve"> HYPERLINK "https://1.next.westlaw.com/Link/Document/FullText?findType=Y&amp;serNum=1998142770&amp;pubNum=506&amp;originatingDoc=Id0ec1db494a511d9a707f4371c9c34f0&amp;refType=RP&amp;fi=co_pp_sp_506_634&amp;originationContext=document&amp;transitionType=DocumentItem&amp;contextData=(sc.Folder*cid.10dbfc0c003541e2bab3d5648918e366*oc.Search)" \l "co_pp_sp_506_634" </w:instrText>
+      </w:r>
+      <w:r>
+        <w:fldChar w:fldCharType="separate"/>
+      </w:r>
+      <w:r>
+        <w:rPr>
+          <w:rStyle w:val="cohl"/>
+          <w:rFonts w:ascii="Arial" w:hAnsi="Arial" w:cs="Arial"/>
+          <w:i/>
+          <w:iCs/>
+          <w:color w:val="212121"/>
+          <w:sz w:val="21"/>
+          <w:szCs w:val="21"/>
+        </w:rPr>
+        <w:t>Baert</w:t>
+      </w:r>
+      <w:proofErr w:type="spellEnd"/>
+      <w:r>
+        <w:rPr>
+          <w:rStyle w:val="cohl"/>
+          <w:rFonts w:ascii="Arial" w:hAnsi="Arial" w:cs="Arial"/>
+          <w:i/>
+          <w:iCs/>
+          <w:color w:val="212121"/>
+          <w:sz w:val="21"/>
+          <w:szCs w:val="21"/>
+        </w:rPr>
+        <w:t xml:space="preserve"> v. Euclid Beverage, Ltd.,</w:t>
+      </w:r>
+      <w:r>
+        <w:rPr>
+          <w:rStyle w:val="cohl"/>
+          <w:rFonts w:ascii="Arial" w:hAnsi="Arial" w:cs="Arial"/>
+          <w:color w:val="212121"/>
+          <w:sz w:val="21"/>
+          <w:szCs w:val="21"/>
+        </w:rPr>
+        <w:t> 149 F.3d 626, 634 (7th Cir.1998)</w:t>
+      </w:r>
+      <w:r>
+        <w:fldChar w:fldCharType="end"/>
+      </w:r>
+      <w:r>
+        <w:rPr>
+          <w:rStyle w:val="cohl"/>
+          <w:rFonts w:ascii="Arial" w:hAnsi="Arial" w:cs="Arial"/>
+          <w:color w:val="212121"/>
+          <w:sz w:val="21"/>
+          <w:szCs w:val="21"/>
+        </w:rPr>
+        <w:t> (“[N]either party should be able to cause a breakdown in the process for the purpose of either avoiding or inflicting liability.”).</w:t>
+      </w:r>
+    </w:p>
+  </w:comment>
+  <w:comment w:id="35" w:author="seth guthrie" w:date="2018-03-18T20:18:00Z" w:initials="sg">
+    <w:p>
+      <w:pPr>
+        <w:pStyle w:val="CommentText"/>
+      </w:pPr>
+      <w:r>
+        <w:rPr>
+          <w:rStyle w:val="CommentReference"/>
+        </w:rPr>
+        <w:annotationRef/>
+      </w:r>
+      <w:r>
+        <w:rPr>
+          <w:rStyle w:val="CommentReference"/>
+        </w:rPr>
+        <w:annotationRef/>
+      </w:r>
+      <w:r>
         <w:t>Fill in</w:t>
       </w:r>
     </w:p>
@@ -9357,7 +10477,7 @@
       </w:pPr>
     </w:p>
   </w:comment>
-  <w:comment w:id="36" w:author="seth guthrie" w:date="2018-03-18T20:17:00Z" w:initials="sg">
+  <w:comment w:id="37" w:author="seth guthrie" w:date="2018-03-18T20:17:00Z" w:initials="sg">
     <w:p>
       <w:pPr>
         <w:pStyle w:val="CommentText"/>
@@ -9373,7 +10493,7 @@
       </w:r>
     </w:p>
   </w:comment>
-  <w:comment w:id="37" w:author="seth guthrie" w:date="2018-03-18T20:18:00Z" w:initials="sg">
+  <w:comment w:id="38" w:author="seth guthrie" w:date="2018-03-18T20:18:00Z" w:initials="sg">
     <w:p>
       <w:pPr>
         <w:pStyle w:val="CommentText"/>
@@ -9400,7 +10520,7 @@
       </w:pPr>
     </w:p>
   </w:comment>
-  <w:comment w:id="39" w:author="seth guthrie" w:date="2018-03-18T20:18:00Z" w:initials="sg">
+  <w:comment w:id="40" w:author="seth guthrie" w:date="2018-03-18T20:18:00Z" w:initials="sg">
     <w:p>
       <w:pPr>
         <w:pStyle w:val="CommentText"/>
@@ -9438,6 +10558,8 @@
   <w15:commentEx w15:paraId="3A4911B8" w15:done="0"/>
   <w15:commentEx w15:paraId="15700987" w15:done="0"/>
   <w15:commentEx w15:paraId="68E61440" w15:done="0"/>
+  <w15:commentEx w15:paraId="0174CD76" w15:done="0"/>
+  <w15:commentEx w15:paraId="71F28394" w15:done="0"/>
   <w15:commentEx w15:paraId="09887DEA" w15:done="0"/>
   <w15:commentEx w15:paraId="765DA98F" w15:done="0"/>
   <w15:commentEx w15:paraId="6E6FF529" w15:done="0"/>
@@ -9464,6 +10586,8 @@
   <w16cid:commentId w16cid:paraId="3A4911B8" w16cid:durableId="1E52C87C"/>
   <w16cid:commentId w16cid:paraId="15700987" w16cid:durableId="1E591275"/>
   <w16cid:commentId w16cid:paraId="68E61440" w16cid:durableId="1E591F53"/>
+  <w16cid:commentId w16cid:paraId="0174CD76" w16cid:durableId="1E5A92E9"/>
+  <w16cid:commentId w16cid:paraId="71F28394" w16cid:durableId="1E5AA3E5"/>
   <w16cid:commentId w16cid:paraId="09887DEA" w16cid:durableId="1E594823"/>
   <w16cid:commentId w16cid:paraId="765DA98F" w16cid:durableId="1E5947F5"/>
   <w16cid:commentId w16cid:paraId="6E6FF529" w16cid:durableId="1E59481A"/>
@@ -9949,6 +11073,155 @@
     </w:lvl>
   </w:abstractNum>
   <w:abstractNum w:abstractNumId="4" w15:restartNumberingAfterBreak="0">
+    <w:nsid w:val="293D5152"/>
+    <w:multiLevelType w:val="multilevel"/>
+    <w:tmpl w:val="03901432"/>
+    <w:lvl w:ilvl="0">
+      <w:start w:val="1"/>
+      <w:numFmt w:val="bullet"/>
+      <w:lvlText w:val=""/>
+      <w:lvlJc w:val="left"/>
+      <w:pPr>
+        <w:tabs>
+          <w:tab w:val="num" w:pos="720"/>
+        </w:tabs>
+        <w:ind w:left="720" w:hanging="360"/>
+      </w:pPr>
+      <w:rPr>
+        <w:rFonts w:ascii="Symbol" w:hAnsi="Symbol" w:hint="default"/>
+        <w:sz w:val="20"/>
+      </w:rPr>
+    </w:lvl>
+    <w:lvl w:ilvl="1" w:tentative="1">
+      <w:start w:val="1"/>
+      <w:numFmt w:val="bullet"/>
+      <w:lvlText w:val=""/>
+      <w:lvlJc w:val="left"/>
+      <w:pPr>
+        <w:tabs>
+          <w:tab w:val="num" w:pos="1440"/>
+        </w:tabs>
+        <w:ind w:left="1440" w:hanging="360"/>
+      </w:pPr>
+      <w:rPr>
+        <w:rFonts w:ascii="Symbol" w:hAnsi="Symbol" w:hint="default"/>
+        <w:sz w:val="20"/>
+      </w:rPr>
+    </w:lvl>
+    <w:lvl w:ilvl="2" w:tentative="1">
+      <w:start w:val="1"/>
+      <w:numFmt w:val="bullet"/>
+      <w:lvlText w:val=""/>
+      <w:lvlJc w:val="left"/>
+      <w:pPr>
+        <w:tabs>
+          <w:tab w:val="num" w:pos="2160"/>
+        </w:tabs>
+        <w:ind w:left="2160" w:hanging="360"/>
+      </w:pPr>
+      <w:rPr>
+        <w:rFonts w:ascii="Symbol" w:hAnsi="Symbol" w:hint="default"/>
+        <w:sz w:val="20"/>
+      </w:rPr>
+    </w:lvl>
+    <w:lvl w:ilvl="3" w:tentative="1">
+      <w:start w:val="1"/>
+      <w:numFmt w:val="bullet"/>
+      <w:lvlText w:val=""/>
+      <w:lvlJc w:val="left"/>
+      <w:pPr>
+        <w:tabs>
+          <w:tab w:val="num" w:pos="2880"/>
+        </w:tabs>
+        <w:ind w:left="2880" w:hanging="360"/>
+      </w:pPr>
+      <w:rPr>
+        <w:rFonts w:ascii="Symbol" w:hAnsi="Symbol" w:hint="default"/>
+        <w:sz w:val="20"/>
+      </w:rPr>
+    </w:lvl>
+    <w:lvl w:ilvl="4" w:tentative="1">
+      <w:start w:val="1"/>
+      <w:numFmt w:val="bullet"/>
+      <w:lvlText w:val=""/>
+      <w:lvlJc w:val="left"/>
+      <w:pPr>
+        <w:tabs>
+          <w:tab w:val="num" w:pos="3600"/>
+        </w:tabs>
+        <w:ind w:left="3600" w:hanging="360"/>
+      </w:pPr>
+      <w:rPr>
+        <w:rFonts w:ascii="Symbol" w:hAnsi="Symbol" w:hint="default"/>
+        <w:sz w:val="20"/>
+      </w:rPr>
+    </w:lvl>
+    <w:lvl w:ilvl="5" w:tentative="1">
+      <w:start w:val="1"/>
+      <w:numFmt w:val="bullet"/>
+      <w:lvlText w:val=""/>
+      <w:lvlJc w:val="left"/>
+      <w:pPr>
+        <w:tabs>
+          <w:tab w:val="num" w:pos="4320"/>
+        </w:tabs>
+        <w:ind w:left="4320" w:hanging="360"/>
+      </w:pPr>
+      <w:rPr>
+        <w:rFonts w:ascii="Symbol" w:hAnsi="Symbol" w:hint="default"/>
+        <w:sz w:val="20"/>
+      </w:rPr>
+    </w:lvl>
+    <w:lvl w:ilvl="6" w:tentative="1">
+      <w:start w:val="1"/>
+      <w:numFmt w:val="bullet"/>
+      <w:lvlText w:val=""/>
+      <w:lvlJc w:val="left"/>
+      <w:pPr>
+        <w:tabs>
+          <w:tab w:val="num" w:pos="5040"/>
+        </w:tabs>
+        <w:ind w:left="5040" w:hanging="360"/>
+      </w:pPr>
+      <w:rPr>
+        <w:rFonts w:ascii="Symbol" w:hAnsi="Symbol" w:hint="default"/>
+        <w:sz w:val="20"/>
+      </w:rPr>
+    </w:lvl>
+    <w:lvl w:ilvl="7" w:tentative="1">
+      <w:start w:val="1"/>
+      <w:numFmt w:val="bullet"/>
+      <w:lvlText w:val=""/>
+      <w:lvlJc w:val="left"/>
+      <w:pPr>
+        <w:tabs>
+          <w:tab w:val="num" w:pos="5760"/>
+        </w:tabs>
+        <w:ind w:left="5760" w:hanging="360"/>
+      </w:pPr>
+      <w:rPr>
+        <w:rFonts w:ascii="Symbol" w:hAnsi="Symbol" w:hint="default"/>
+        <w:sz w:val="20"/>
+      </w:rPr>
+    </w:lvl>
+    <w:lvl w:ilvl="8" w:tentative="1">
+      <w:start w:val="1"/>
+      <w:numFmt w:val="bullet"/>
+      <w:lvlText w:val=""/>
+      <w:lvlJc w:val="left"/>
+      <w:pPr>
+        <w:tabs>
+          <w:tab w:val="num" w:pos="6480"/>
+        </w:tabs>
+        <w:ind w:left="6480" w:hanging="360"/>
+      </w:pPr>
+      <w:rPr>
+        <w:rFonts w:ascii="Symbol" w:hAnsi="Symbol" w:hint="default"/>
+        <w:sz w:val="20"/>
+      </w:rPr>
+    </w:lvl>
+  </w:abstractNum>
+  <w:abstractNum w:abstractNumId="5" w15:restartNumberingAfterBreak="0">
     <w:nsid w:val="343A4AE7"/>
     <w:multiLevelType w:val="hybridMultilevel"/>
     <w:tmpl w:val="40B4BA34"/>
@@ -10037,7 +11310,7 @@
       </w:pPr>
     </w:lvl>
   </w:abstractNum>
-  <w:abstractNum w:abstractNumId="5" w15:restartNumberingAfterBreak="0">
+  <w:abstractNum w:abstractNumId="6" w15:restartNumberingAfterBreak="0">
     <w:nsid w:val="3D146F1A"/>
     <w:multiLevelType w:val="hybridMultilevel"/>
     <w:tmpl w:val="7C5C6B84"/>
@@ -10126,7 +11399,7 @@
       </w:pPr>
     </w:lvl>
   </w:abstractNum>
-  <w:abstractNum w:abstractNumId="6" w15:restartNumberingAfterBreak="0">
+  <w:abstractNum w:abstractNumId="7" w15:restartNumberingAfterBreak="0">
     <w:nsid w:val="3EFD246E"/>
     <w:multiLevelType w:val="hybridMultilevel"/>
     <w:tmpl w:val="B22260E0"/>
@@ -10215,7 +11488,7 @@
       </w:pPr>
     </w:lvl>
   </w:abstractNum>
-  <w:abstractNum w:abstractNumId="7" w15:restartNumberingAfterBreak="0">
+  <w:abstractNum w:abstractNumId="8" w15:restartNumberingAfterBreak="0">
     <w:nsid w:val="4EA144E3"/>
     <w:multiLevelType w:val="hybridMultilevel"/>
     <w:tmpl w:val="6A8ABC8E"/>
@@ -10304,7 +11577,7 @@
       </w:pPr>
     </w:lvl>
   </w:abstractNum>
-  <w:abstractNum w:abstractNumId="8" w15:restartNumberingAfterBreak="0">
+  <w:abstractNum w:abstractNumId="9" w15:restartNumberingAfterBreak="0">
     <w:nsid w:val="61A96D35"/>
     <w:multiLevelType w:val="hybridMultilevel"/>
     <w:tmpl w:val="009E1D86"/>
@@ -10393,7 +11666,7 @@
       </w:pPr>
     </w:lvl>
   </w:abstractNum>
-  <w:abstractNum w:abstractNumId="9" w15:restartNumberingAfterBreak="0">
+  <w:abstractNum w:abstractNumId="10" w15:restartNumberingAfterBreak="0">
     <w:nsid w:val="6FBD6735"/>
     <w:multiLevelType w:val="hybridMultilevel"/>
     <w:tmpl w:val="6E3435C4"/>
@@ -10482,7 +11755,7 @@
       </w:pPr>
     </w:lvl>
   </w:abstractNum>
-  <w:abstractNum w:abstractNumId="10" w15:restartNumberingAfterBreak="0">
+  <w:abstractNum w:abstractNumId="11" w15:restartNumberingAfterBreak="0">
     <w:nsid w:val="76FF6BC6"/>
     <w:multiLevelType w:val="hybridMultilevel"/>
     <w:tmpl w:val="ED9070CA"/>
@@ -10569,6 +11842,155 @@
       <w:pPr>
         <w:ind w:left="6840" w:hanging="180"/>
       </w:pPr>
+    </w:lvl>
+  </w:abstractNum>
+  <w:abstractNum w:abstractNumId="12" w15:restartNumberingAfterBreak="0">
+    <w:nsid w:val="7D795EDA"/>
+    <w:multiLevelType w:val="multilevel"/>
+    <w:tmpl w:val="367487FC"/>
+    <w:lvl w:ilvl="0">
+      <w:start w:val="1"/>
+      <w:numFmt w:val="bullet"/>
+      <w:lvlText w:val=""/>
+      <w:lvlJc w:val="left"/>
+      <w:pPr>
+        <w:tabs>
+          <w:tab w:val="num" w:pos="720"/>
+        </w:tabs>
+        <w:ind w:left="720" w:hanging="360"/>
+      </w:pPr>
+      <w:rPr>
+        <w:rFonts w:ascii="Symbol" w:hAnsi="Symbol" w:hint="default"/>
+        <w:sz w:val="20"/>
+      </w:rPr>
+    </w:lvl>
+    <w:lvl w:ilvl="1" w:tentative="1">
+      <w:start w:val="1"/>
+      <w:numFmt w:val="bullet"/>
+      <w:lvlText w:val=""/>
+      <w:lvlJc w:val="left"/>
+      <w:pPr>
+        <w:tabs>
+          <w:tab w:val="num" w:pos="1440"/>
+        </w:tabs>
+        <w:ind w:left="1440" w:hanging="360"/>
+      </w:pPr>
+      <w:rPr>
+        <w:rFonts w:ascii="Symbol" w:hAnsi="Symbol" w:hint="default"/>
+        <w:sz w:val="20"/>
+      </w:rPr>
+    </w:lvl>
+    <w:lvl w:ilvl="2" w:tentative="1">
+      <w:start w:val="1"/>
+      <w:numFmt w:val="bullet"/>
+      <w:lvlText w:val=""/>
+      <w:lvlJc w:val="left"/>
+      <w:pPr>
+        <w:tabs>
+          <w:tab w:val="num" w:pos="2160"/>
+        </w:tabs>
+        <w:ind w:left="2160" w:hanging="360"/>
+      </w:pPr>
+      <w:rPr>
+        <w:rFonts w:ascii="Symbol" w:hAnsi="Symbol" w:hint="default"/>
+        <w:sz w:val="20"/>
+      </w:rPr>
+    </w:lvl>
+    <w:lvl w:ilvl="3" w:tentative="1">
+      <w:start w:val="1"/>
+      <w:numFmt w:val="bullet"/>
+      <w:lvlText w:val=""/>
+      <w:lvlJc w:val="left"/>
+      <w:pPr>
+        <w:tabs>
+          <w:tab w:val="num" w:pos="2880"/>
+        </w:tabs>
+        <w:ind w:left="2880" w:hanging="360"/>
+      </w:pPr>
+      <w:rPr>
+        <w:rFonts w:ascii="Symbol" w:hAnsi="Symbol" w:hint="default"/>
+        <w:sz w:val="20"/>
+      </w:rPr>
+    </w:lvl>
+    <w:lvl w:ilvl="4" w:tentative="1">
+      <w:start w:val="1"/>
+      <w:numFmt w:val="bullet"/>
+      <w:lvlText w:val=""/>
+      <w:lvlJc w:val="left"/>
+      <w:pPr>
+        <w:tabs>
+          <w:tab w:val="num" w:pos="3600"/>
+        </w:tabs>
+        <w:ind w:left="3600" w:hanging="360"/>
+      </w:pPr>
+      <w:rPr>
+        <w:rFonts w:ascii="Symbol" w:hAnsi="Symbol" w:hint="default"/>
+        <w:sz w:val="20"/>
+      </w:rPr>
+    </w:lvl>
+    <w:lvl w:ilvl="5" w:tentative="1">
+      <w:start w:val="1"/>
+      <w:numFmt w:val="bullet"/>
+      <w:lvlText w:val=""/>
+      <w:lvlJc w:val="left"/>
+      <w:pPr>
+        <w:tabs>
+          <w:tab w:val="num" w:pos="4320"/>
+        </w:tabs>
+        <w:ind w:left="4320" w:hanging="360"/>
+      </w:pPr>
+      <w:rPr>
+        <w:rFonts w:ascii="Symbol" w:hAnsi="Symbol" w:hint="default"/>
+        <w:sz w:val="20"/>
+      </w:rPr>
+    </w:lvl>
+    <w:lvl w:ilvl="6" w:tentative="1">
+      <w:start w:val="1"/>
+      <w:numFmt w:val="bullet"/>
+      <w:lvlText w:val=""/>
+      <w:lvlJc w:val="left"/>
+      <w:pPr>
+        <w:tabs>
+          <w:tab w:val="num" w:pos="5040"/>
+        </w:tabs>
+        <w:ind w:left="5040" w:hanging="360"/>
+      </w:pPr>
+      <w:rPr>
+        <w:rFonts w:ascii="Symbol" w:hAnsi="Symbol" w:hint="default"/>
+        <w:sz w:val="20"/>
+      </w:rPr>
+    </w:lvl>
+    <w:lvl w:ilvl="7" w:tentative="1">
+      <w:start w:val="1"/>
+      <w:numFmt w:val="bullet"/>
+      <w:lvlText w:val=""/>
+      <w:lvlJc w:val="left"/>
+      <w:pPr>
+        <w:tabs>
+          <w:tab w:val="num" w:pos="5760"/>
+        </w:tabs>
+        <w:ind w:left="5760" w:hanging="360"/>
+      </w:pPr>
+      <w:rPr>
+        <w:rFonts w:ascii="Symbol" w:hAnsi="Symbol" w:hint="default"/>
+        <w:sz w:val="20"/>
+      </w:rPr>
+    </w:lvl>
+    <w:lvl w:ilvl="8" w:tentative="1">
+      <w:start w:val="1"/>
+      <w:numFmt w:val="bullet"/>
+      <w:lvlText w:val=""/>
+      <w:lvlJc w:val="left"/>
+      <w:pPr>
+        <w:tabs>
+          <w:tab w:val="num" w:pos="6480"/>
+        </w:tabs>
+        <w:ind w:left="6480" w:hanging="360"/>
+      </w:pPr>
+      <w:rPr>
+        <w:rFonts w:ascii="Symbol" w:hAnsi="Symbol" w:hint="default"/>
+        <w:sz w:val="20"/>
+      </w:rPr>
     </w:lvl>
   </w:abstractNum>
   <w:num w:numId="1">
@@ -10581,28 +12003,34 @@
     <w:abstractNumId w:val="3"/>
   </w:num>
   <w:num w:numId="4">
+    <w:abstractNumId w:val="8"/>
+  </w:num>
+  <w:num w:numId="5">
+    <w:abstractNumId w:val="9"/>
+  </w:num>
+  <w:num w:numId="6">
+    <w:abstractNumId w:val="10"/>
+  </w:num>
+  <w:num w:numId="7">
+    <w:abstractNumId w:val="5"/>
+  </w:num>
+  <w:num w:numId="8">
     <w:abstractNumId w:val="7"/>
   </w:num>
-  <w:num w:numId="5">
-    <w:abstractNumId w:val="8"/>
-  </w:num>
-  <w:num w:numId="6">
-    <w:abstractNumId w:val="9"/>
-  </w:num>
-  <w:num w:numId="7">
-    <w:abstractNumId w:val="4"/>
-  </w:num>
-  <w:num w:numId="8">
+  <w:num w:numId="9">
     <w:abstractNumId w:val="6"/>
-  </w:num>
-  <w:num w:numId="9">
-    <w:abstractNumId w:val="5"/>
   </w:num>
   <w:num w:numId="10">
     <w:abstractNumId w:val="0"/>
   </w:num>
   <w:num w:numId="11">
-    <w:abstractNumId w:val="10"/>
+    <w:abstractNumId w:val="11"/>
+  </w:num>
+  <w:num w:numId="12">
+    <w:abstractNumId w:val="4"/>
+  </w:num>
+  <w:num w:numId="13">
+    <w:abstractNumId w:val="12"/>
   </w:num>
 </w:numbering>
 </file>
@@ -11497,6 +12925,22 @@
     <w:basedOn w:val="DefaultParagraphFont"/>
     <w:rsid w:val="00330BE8"/>
   </w:style>
+  <w:style w:type="paragraph" w:styleId="NormalWeb">
+    <w:name w:val="Normal (Web)"/>
+    <w:basedOn w:val="Normal"/>
+    <w:uiPriority w:val="99"/>
+    <w:semiHidden/>
+    <w:unhideWhenUsed/>
+    <w:rsid w:val="006E3CCB"/>
+    <w:pPr>
+      <w:spacing w:before="100" w:beforeAutospacing="1" w:after="100" w:afterAutospacing="1" w:line="240" w:lineRule="auto"/>
+      <w:ind w:firstLine="0"/>
+    </w:pPr>
+    <w:rPr>
+      <w:rFonts w:eastAsia="Times New Roman" w:cs="Times New Roman"/>
+      <w:szCs w:val="24"/>
+    </w:rPr>
+  </w:style>
 </w:styles>
 </file>
 
@@ -11800,7 +13244,7 @@
 </file>
 
 <file path=customXml/itemProps1.xml><?xml version="1.0" encoding="utf-8"?>
-<ds:datastoreItem xmlns:ds="http://schemas.openxmlformats.org/officeDocument/2006/customXml" ds:itemID="{1A1DDADF-AEA6-4D5D-943C-395CC452A59F}">
+<ds:datastoreItem xmlns:ds="http://schemas.openxmlformats.org/officeDocument/2006/customXml" ds:itemID="{115DCD1B-CA61-442B-AA1D-E6E423B2D5E7}">
   <ds:schemaRefs>
     <ds:schemaRef ds:uri="http://schemas.openxmlformats.org/officeDocument/2006/bibliography"/>
   </ds:schemaRefs>

</xml_diff>